<commit_message>
finish thesis translate first
</commit_message>
<xml_diff>
--- a/thesis/translate.docx
+++ b/thesis/translate.docx
@@ -1329,7 +1329,9 @@
         </w:tblBorders>
         <w:tblLayout w:type="fixed"/>
         <w:tblCellMar>
+          <w:top w:w="0" w:type="dxa"/>
           <w:left w:w="108" w:type="dxa"/>
+          <w:bottom w:w="0" w:type="dxa"/>
           <w:right w:w="108" w:type="dxa"/>
         </w:tblCellMar>
       </w:tblPr>
@@ -1350,7 +1352,9 @@
           </w:tblBorders>
           <w:tblLayout w:type="fixed"/>
           <w:tblCellMar>
+            <w:top w:w="0" w:type="dxa"/>
             <w:left w:w="108" w:type="dxa"/>
+            <w:bottom w:w="0" w:type="dxa"/>
             <w:right w:w="108" w:type="dxa"/>
           </w:tblCellMar>
         </w:tblPrEx>
@@ -1411,251 +1415,6 @@
                 <w:vertAlign w:val="baseline"/>
               </w:rPr>
               <w:t>同义词词组</w:t>
-            </w:r>
-          </w:p>
-        </w:tc>
-      </w:tr>
-      <w:tr>
-        <w:tblPrEx>
-          <w:tblBorders>
-            <w:top w:val="single" w:color="auto" w:sz="4" w:space="0"/>
-            <w:left w:val="single" w:color="auto" w:sz="4" w:space="0"/>
-            <w:bottom w:val="single" w:color="auto" w:sz="4" w:space="0"/>
-            <w:right w:val="single" w:color="auto" w:sz="4" w:space="0"/>
-            <w:insideH w:val="single" w:color="auto" w:sz="4" w:space="0"/>
-            <w:insideV w:val="single" w:color="auto" w:sz="4" w:space="0"/>
-          </w:tblBorders>
-          <w:tblLayout w:type="fixed"/>
-        </w:tblPrEx>
-        <w:tc>
-          <w:tcPr>
-            <w:tcW w:w="1399" w:type="dxa"/>
-          </w:tcPr>
-          <w:p>
-            <w:pPr>
-              <w:rPr>
-                <w:rFonts w:hint="eastAsia"/>
-                <w:vertAlign w:val="baseline"/>
-              </w:rPr>
-            </w:pPr>
-            <w:r>
-              <w:rPr>
-                <w:rFonts w:hint="default"/>
-                <w:vertAlign w:val="baseline"/>
-              </w:rPr>
-              <w:t>POST</w:t>
-            </w:r>
-          </w:p>
-        </w:tc>
-        <w:tc>
-          <w:tcPr>
-            <w:tcW w:w="3240" w:type="dxa"/>
-          </w:tcPr>
-          <w:p>
-            <w:pPr>
-              <w:rPr>
-                <w:rFonts w:hint="eastAsia"/>
-                <w:vertAlign w:val="baseline"/>
-              </w:rPr>
-            </w:pPr>
-            <w:r>
-              <w:rPr>
-                <w:rFonts w:hint="default"/>
-                <w:vertAlign w:val="baseline"/>
-              </w:rPr>
-              <w:t>在服务器上创建新资源</w:t>
-            </w:r>
-          </w:p>
-        </w:tc>
-        <w:tc>
-          <w:tcPr>
-            <w:tcW w:w="3883" w:type="dxa"/>
-          </w:tcPr>
-          <w:p>
-            <w:pPr>
-              <w:keepNext w:val="0"/>
-              <w:keepLines w:val="0"/>
-              <w:widowControl/>
-              <w:suppressLineNumbers w:val="0"/>
-              <w:jc w:val="left"/>
-              <w:rPr>
-                <w:rFonts w:hint="eastAsia"/>
-                <w:vertAlign w:val="baseline"/>
-              </w:rPr>
-            </w:pPr>
-            <w:r>
-              <w:rPr>
-                <w:rFonts w:ascii="MathJax_Math-italic" w:hAnsi="MathJax_Math-italic" w:eastAsia="MathJax_Math-italic" w:cs="MathJax_Math-italic"/>
-                <w:b w:val="0"/>
-                <w:i w:val="0"/>
-                <w:caps w:val="0"/>
-                <w:color w:val="666666"/>
-                <w:spacing w:val="0"/>
-                <w:kern w:val="0"/>
-                <w:sz w:val="22"/>
-                <w:szCs w:val="22"/>
-                <w:u w:val="none"/>
-                <w:bdr w:val="none" w:color="auto" w:sz="0" w:space="0"/>
-                <w:shd w:val="clear" w:fill="FFFFFF"/>
-                <w:lang w:val="en-US" w:eastAsia="zh-CN" w:bidi="ar"/>
-              </w:rPr>
-              <w:t>S</w:t>
-            </w:r>
-            <w:r>
-              <w:rPr>
-                <w:rFonts w:hint="default" w:ascii="MathJax_Math-italic" w:hAnsi="MathJax_Math-italic" w:eastAsia="MathJax_Math-italic" w:cs="MathJax_Math-italic"/>
-                <w:b w:val="0"/>
-                <w:i w:val="0"/>
-                <w:caps w:val="0"/>
-                <w:color w:val="666666"/>
-                <w:spacing w:val="0"/>
-                <w:kern w:val="0"/>
-                <w:sz w:val="22"/>
-                <w:szCs w:val="22"/>
-                <w:u w:val="none"/>
-                <w:bdr w:val="none" w:color="auto" w:sz="0" w:space="0"/>
-                <w:shd w:val="clear" w:fill="FFFFFF"/>
-                <w:lang w:val="en-US" w:eastAsia="zh-CN" w:bidi="ar"/>
-              </w:rPr>
-              <w:t>yn</w:t>
-            </w:r>
-            <w:r>
-              <w:rPr>
-                <w:rFonts w:hint="default" w:ascii="MathJax_Math-italic" w:hAnsi="MathJax_Math-italic" w:eastAsia="MathJax_Math-italic" w:cs="MathJax_Math-italic"/>
-                <w:b w:val="0"/>
-                <w:i w:val="0"/>
-                <w:caps w:val="0"/>
-                <w:color w:val="666666"/>
-                <w:spacing w:val="0"/>
-                <w:kern w:val="0"/>
-                <w:sz w:val="21"/>
-                <w:szCs w:val="21"/>
-                <w:u w:val="none"/>
-                <w:bdr w:val="none" w:color="auto" w:sz="0" w:space="0"/>
-                <w:shd w:val="clear" w:fill="FFFFFF"/>
-                <w:lang w:val="en-US" w:eastAsia="zh-CN" w:bidi="ar"/>
-              </w:rPr>
-              <w:t>POST</w:t>
-            </w:r>
-            <w:r>
-              <w:rPr>
-                <w:rFonts w:ascii="Georgia" w:hAnsi="Georgia" w:eastAsia="Georgia" w:cs="Georgia"/>
-                <w:b w:val="0"/>
-                <w:i w:val="0"/>
-                <w:caps w:val="0"/>
-                <w:color w:val="666666"/>
-                <w:spacing w:val="0"/>
-                <w:kern w:val="0"/>
-                <w:sz w:val="21"/>
-                <w:szCs w:val="21"/>
-                <w:u w:val="none"/>
-                <w:bdr w:val="none" w:color="auto" w:sz="0" w:space="0"/>
-                <w:shd w:val="clear" w:fill="FFFFFF"/>
-                <w:lang w:val="en-US" w:eastAsia="zh-CN" w:bidi="ar"/>
-              </w:rPr>
-              <w:t>S</w:t>
-            </w:r>
-            <w:r>
-              <w:rPr>
-                <w:rFonts w:hint="default" w:ascii="Georgia" w:hAnsi="Georgia" w:eastAsia="Georgia" w:cs="Georgia"/>
-                <w:b w:val="0"/>
-                <w:i w:val="0"/>
-                <w:caps w:val="0"/>
-                <w:color w:val="666666"/>
-                <w:spacing w:val="0"/>
-                <w:kern w:val="0"/>
-                <w:sz w:val="21"/>
-                <w:szCs w:val="21"/>
-                <w:u w:val="none"/>
-                <w:bdr w:val="none" w:color="auto" w:sz="0" w:space="0"/>
-                <w:shd w:val="clear" w:fill="FFFFFF"/>
-                <w:lang w:val="en-US" w:eastAsia="zh-CN" w:bidi="ar"/>
-              </w:rPr>
-              <w:t>ynPOST</w:t>
-            </w:r>
-            <w:r>
-              <w:rPr>
-                <w:rFonts w:hint="default" w:ascii="Georgia" w:hAnsi="Georgia" w:eastAsia="Georgia" w:cs="Georgia"/>
-                <w:i w:val="0"/>
-                <w:caps w:val="0"/>
-                <w:color w:val="666666"/>
-                <w:spacing w:val="0"/>
-                <w:kern w:val="0"/>
-                <w:sz w:val="21"/>
-                <w:szCs w:val="21"/>
-                <w:shd w:val="clear" w:fill="FFFFFF"/>
-                <w:lang w:val="en-US" w:eastAsia="zh-CN" w:bidi="ar"/>
-              </w:rPr>
-              <w:t> = </w:t>
-            </w:r>
-            <w:r>
-              <w:rPr>
-                <w:rFonts w:ascii="MathJax_Main" w:hAnsi="MathJax_Main" w:eastAsia="MathJax_Main" w:cs="MathJax_Main"/>
-                <w:b w:val="0"/>
-                <w:i w:val="0"/>
-                <w:caps w:val="0"/>
-                <w:color w:val="666666"/>
-                <w:spacing w:val="0"/>
-                <w:kern w:val="0"/>
-                <w:sz w:val="22"/>
-                <w:szCs w:val="22"/>
-                <w:u w:val="none"/>
-                <w:bdr w:val="none" w:color="auto" w:sz="0" w:space="0"/>
-                <w:shd w:val="clear" w:fill="FFFFFF"/>
-                <w:lang w:val="en-US" w:eastAsia="zh-CN" w:bidi="ar"/>
-              </w:rPr>
-              <w:t>{</w:t>
-            </w:r>
-            <w:r>
-              <w:rPr>
-                <w:rFonts w:hint="default" w:ascii="Georgia" w:hAnsi="Georgia" w:eastAsia="Georgia" w:cs="Georgia"/>
-                <w:b w:val="0"/>
-                <w:i w:val="0"/>
-                <w:caps w:val="0"/>
-                <w:color w:val="666666"/>
-                <w:spacing w:val="0"/>
-                <w:kern w:val="0"/>
-                <w:sz w:val="21"/>
-                <w:szCs w:val="21"/>
-                <w:u w:val="none"/>
-                <w:bdr w:val="none" w:color="auto" w:sz="0" w:space="0"/>
-                <w:shd w:val="clear" w:fill="FFFFFF"/>
-                <w:lang w:val="en-US" w:eastAsia="zh-CN" w:bidi="ar"/>
-              </w:rPr>
-              <w:t>{</w:t>
-            </w:r>
-            <w:r>
-              <w:rPr>
-                <w:rFonts w:hint="default" w:ascii="Georgia" w:hAnsi="Georgia" w:eastAsia="Georgia" w:cs="Georgia"/>
-                <w:i w:val="0"/>
-                <w:caps w:val="0"/>
-                <w:color w:val="666666"/>
-                <w:spacing w:val="0"/>
-                <w:kern w:val="0"/>
-                <w:sz w:val="21"/>
-                <w:szCs w:val="21"/>
-                <w:shd w:val="clear" w:fill="FFFFFF"/>
-                <w:lang w:val="en-US" w:eastAsia="zh-CN" w:bidi="ar"/>
-              </w:rPr>
-              <w:t>create, request, [produce, make, ...] </w:t>
-            </w:r>
-            <w:r>
-              <w:rPr>
-                <w:rFonts w:hint="default" w:ascii="MathJax_Main" w:hAnsi="MathJax_Main" w:eastAsia="MathJax_Main" w:cs="MathJax_Main"/>
-                <w:b w:val="0"/>
-                <w:i w:val="0"/>
-                <w:caps w:val="0"/>
-                <w:color w:val="666666"/>
-                <w:spacing w:val="0"/>
-                <w:kern w:val="0"/>
-                <w:sz w:val="22"/>
-                <w:szCs w:val="22"/>
-                <w:u w:val="none"/>
-                <w:bdr w:val="none" w:color="auto" w:sz="0" w:space="0"/>
-                <w:shd w:val="clear" w:fill="FFFFFF"/>
-                <w:lang w:val="en-US" w:eastAsia="zh-CN" w:bidi="ar"/>
-              </w:rPr>
-              <w:t>}</w:t>
             </w:r>
           </w:p>
         </w:tc>
@@ -1672,7 +1431,252 @@
           </w:tblBorders>
           <w:tblLayout w:type="fixed"/>
           <w:tblCellMar>
+            <w:top w:w="0" w:type="dxa"/>
             <w:left w:w="108" w:type="dxa"/>
+            <w:bottom w:w="0" w:type="dxa"/>
+            <w:right w:w="108" w:type="dxa"/>
+          </w:tblCellMar>
+        </w:tblPrEx>
+        <w:tc>
+          <w:tcPr>
+            <w:tcW w:w="1399" w:type="dxa"/>
+          </w:tcPr>
+          <w:p>
+            <w:pPr>
+              <w:rPr>
+                <w:rFonts w:hint="eastAsia"/>
+                <w:vertAlign w:val="baseline"/>
+              </w:rPr>
+            </w:pPr>
+            <w:r>
+              <w:rPr>
+                <w:rFonts w:hint="default"/>
+                <w:vertAlign w:val="baseline"/>
+              </w:rPr>
+              <w:t>POST</w:t>
+            </w:r>
+          </w:p>
+        </w:tc>
+        <w:tc>
+          <w:tcPr>
+            <w:tcW w:w="3240" w:type="dxa"/>
+          </w:tcPr>
+          <w:p>
+            <w:pPr>
+              <w:rPr>
+                <w:rFonts w:hint="eastAsia"/>
+                <w:vertAlign w:val="baseline"/>
+              </w:rPr>
+            </w:pPr>
+            <w:r>
+              <w:rPr>
+                <w:rFonts w:hint="default"/>
+                <w:vertAlign w:val="baseline"/>
+              </w:rPr>
+              <w:t>在服务器上创建新资源</w:t>
+            </w:r>
+          </w:p>
+        </w:tc>
+        <w:tc>
+          <w:tcPr>
+            <w:tcW w:w="3883" w:type="dxa"/>
+          </w:tcPr>
+          <w:p>
+            <w:pPr>
+              <w:keepNext w:val="0"/>
+              <w:keepLines w:val="0"/>
+              <w:widowControl/>
+              <w:suppressLineNumbers w:val="0"/>
+              <w:jc w:val="left"/>
+              <w:rPr>
+                <w:rFonts w:hint="eastAsia"/>
+                <w:vertAlign w:val="baseline"/>
+              </w:rPr>
+            </w:pPr>
+            <w:r>
+              <w:rPr>
+                <w:rFonts w:ascii="MathJax_Math-italic" w:hAnsi="MathJax_Math-italic" w:eastAsia="MathJax_Math-italic" w:cs="MathJax_Math-italic"/>
+                <w:b w:val="0"/>
+                <w:i w:val="0"/>
+                <w:caps w:val="0"/>
+                <w:color w:val="666666"/>
+                <w:spacing w:val="0"/>
+                <w:kern w:val="0"/>
+                <w:sz w:val="22"/>
+                <w:szCs w:val="22"/>
+                <w:u w:val="none"/>
+                <w:shd w:val="clear" w:fill="FFFFFF"/>
+                <w:lang w:val="en-US" w:eastAsia="zh-CN" w:bidi="ar"/>
+              </w:rPr>
+              <w:t>S</w:t>
+            </w:r>
+            <w:r>
+              <w:rPr>
+                <w:rFonts w:hint="default" w:ascii="MathJax_Math-italic" w:hAnsi="MathJax_Math-italic" w:eastAsia="MathJax_Math-italic" w:cs="MathJax_Math-italic"/>
+                <w:b w:val="0"/>
+                <w:i w:val="0"/>
+                <w:caps w:val="0"/>
+                <w:color w:val="666666"/>
+                <w:spacing w:val="0"/>
+                <w:kern w:val="0"/>
+                <w:sz w:val="22"/>
+                <w:szCs w:val="22"/>
+                <w:u w:val="none"/>
+                <w:shd w:val="clear" w:fill="FFFFFF"/>
+                <w:lang w:val="en-US" w:eastAsia="zh-CN" w:bidi="ar"/>
+              </w:rPr>
+              <w:t>yn</w:t>
+            </w:r>
+            <w:r>
+              <w:rPr>
+                <w:rFonts w:hint="default" w:ascii="MathJax_Math-italic" w:hAnsi="MathJax_Math-italic" w:eastAsia="MathJax_Math-italic" w:cs="MathJax_Math-italic"/>
+                <w:b w:val="0"/>
+                <w:i w:val="0"/>
+                <w:caps w:val="0"/>
+                <w:color w:val="666666"/>
+                <w:spacing w:val="0"/>
+                <w:kern w:val="0"/>
+                <w:sz w:val="21"/>
+                <w:szCs w:val="21"/>
+                <w:u w:val="none"/>
+                <w:shd w:val="clear" w:fill="FFFFFF"/>
+                <w:lang w:val="en-US" w:eastAsia="zh-CN" w:bidi="ar"/>
+              </w:rPr>
+              <w:t>POST</w:t>
+            </w:r>
+            <w:r>
+              <w:rPr>
+                <w:rFonts w:ascii="Georgia" w:hAnsi="Georgia" w:eastAsia="Georgia" w:cs="Georgia"/>
+                <w:b w:val="0"/>
+                <w:i w:val="0"/>
+                <w:caps w:val="0"/>
+                <w:color w:val="666666"/>
+                <w:spacing w:val="0"/>
+                <w:kern w:val="0"/>
+                <w:sz w:val="21"/>
+                <w:szCs w:val="21"/>
+                <w:u w:val="none"/>
+                <w:shd w:val="clear" w:fill="FFFFFF"/>
+                <w:lang w:val="en-US" w:eastAsia="zh-CN" w:bidi="ar"/>
+              </w:rPr>
+              <w:t>S</w:t>
+            </w:r>
+            <w:r>
+              <w:rPr>
+                <w:rFonts w:hint="default" w:ascii="Georgia" w:hAnsi="Georgia" w:eastAsia="Georgia" w:cs="Georgia"/>
+                <w:b w:val="0"/>
+                <w:i w:val="0"/>
+                <w:caps w:val="0"/>
+                <w:color w:val="666666"/>
+                <w:spacing w:val="0"/>
+                <w:kern w:val="0"/>
+                <w:sz w:val="21"/>
+                <w:szCs w:val="21"/>
+                <w:u w:val="none"/>
+                <w:shd w:val="clear" w:fill="FFFFFF"/>
+                <w:lang w:val="en-US" w:eastAsia="zh-CN" w:bidi="ar"/>
+              </w:rPr>
+              <w:t>ynPOST</w:t>
+            </w:r>
+            <w:r>
+              <w:rPr>
+                <w:rFonts w:hint="default" w:ascii="Georgia" w:hAnsi="Georgia" w:eastAsia="Georgia" w:cs="Georgia"/>
+                <w:i w:val="0"/>
+                <w:caps w:val="0"/>
+                <w:color w:val="666666"/>
+                <w:spacing w:val="0"/>
+                <w:kern w:val="0"/>
+                <w:sz w:val="21"/>
+                <w:szCs w:val="21"/>
+                <w:shd w:val="clear" w:fill="FFFFFF"/>
+                <w:lang w:val="en-US" w:eastAsia="zh-CN" w:bidi="ar"/>
+              </w:rPr>
+              <w:t> = </w:t>
+            </w:r>
+            <w:r>
+              <w:rPr>
+                <w:rFonts w:ascii="MathJax_Main" w:hAnsi="MathJax_Main" w:eastAsia="MathJax_Main" w:cs="MathJax_Main"/>
+                <w:b w:val="0"/>
+                <w:i w:val="0"/>
+                <w:caps w:val="0"/>
+                <w:color w:val="666666"/>
+                <w:spacing w:val="0"/>
+                <w:kern w:val="0"/>
+                <w:sz w:val="22"/>
+                <w:szCs w:val="22"/>
+                <w:u w:val="none"/>
+                <w:shd w:val="clear" w:fill="FFFFFF"/>
+                <w:lang w:val="en-US" w:eastAsia="zh-CN" w:bidi="ar"/>
+              </w:rPr>
+              <w:t>{</w:t>
+            </w:r>
+            <w:r>
+              <w:rPr>
+                <w:rFonts w:hint="default" w:ascii="Georgia" w:hAnsi="Georgia" w:eastAsia="Georgia" w:cs="Georgia"/>
+                <w:b w:val="0"/>
+                <w:i w:val="0"/>
+                <w:caps w:val="0"/>
+                <w:color w:val="666666"/>
+                <w:spacing w:val="0"/>
+                <w:kern w:val="0"/>
+                <w:sz w:val="21"/>
+                <w:szCs w:val="21"/>
+                <w:u w:val="none"/>
+                <w:shd w:val="clear" w:fill="FFFFFF"/>
+                <w:lang w:val="en-US" w:eastAsia="zh-CN" w:bidi="ar"/>
+              </w:rPr>
+              <w:t>{</w:t>
+            </w:r>
+            <w:r>
+              <w:rPr>
+                <w:rFonts w:hint="default" w:ascii="Georgia" w:hAnsi="Georgia" w:eastAsia="Georgia" w:cs="Georgia"/>
+                <w:i w:val="0"/>
+                <w:caps w:val="0"/>
+                <w:color w:val="666666"/>
+                <w:spacing w:val="0"/>
+                <w:kern w:val="0"/>
+                <w:sz w:val="21"/>
+                <w:szCs w:val="21"/>
+                <w:shd w:val="clear" w:fill="FFFFFF"/>
+                <w:lang w:val="en-US" w:eastAsia="zh-CN" w:bidi="ar"/>
+              </w:rPr>
+              <w:t>create, request, [produce, make, ...] </w:t>
+            </w:r>
+            <w:r>
+              <w:rPr>
+                <w:rFonts w:hint="default" w:ascii="MathJax_Main" w:hAnsi="MathJax_Main" w:eastAsia="MathJax_Main" w:cs="MathJax_Main"/>
+                <w:b w:val="0"/>
+                <w:i w:val="0"/>
+                <w:caps w:val="0"/>
+                <w:color w:val="666666"/>
+                <w:spacing w:val="0"/>
+                <w:kern w:val="0"/>
+                <w:sz w:val="22"/>
+                <w:szCs w:val="22"/>
+                <w:u w:val="none"/>
+                <w:shd w:val="clear" w:fill="FFFFFF"/>
+                <w:lang w:val="en-US" w:eastAsia="zh-CN" w:bidi="ar"/>
+              </w:rPr>
+              <w:t>}</w:t>
+            </w:r>
+          </w:p>
+        </w:tc>
+      </w:tr>
+      <w:tr>
+        <w:tblPrEx>
+          <w:tblBorders>
+            <w:top w:val="single" w:color="auto" w:sz="4" w:space="0"/>
+            <w:left w:val="single" w:color="auto" w:sz="4" w:space="0"/>
+            <w:bottom w:val="single" w:color="auto" w:sz="4" w:space="0"/>
+            <w:right w:val="single" w:color="auto" w:sz="4" w:space="0"/>
+            <w:insideH w:val="single" w:color="auto" w:sz="4" w:space="0"/>
+            <w:insideV w:val="single" w:color="auto" w:sz="4" w:space="0"/>
+          </w:tblBorders>
+          <w:tblLayout w:type="fixed"/>
+          <w:tblCellMar>
+            <w:top w:w="0" w:type="dxa"/>
+            <w:left w:w="108" w:type="dxa"/>
+            <w:bottom w:w="0" w:type="dxa"/>
             <w:right w:w="108" w:type="dxa"/>
           </w:tblCellMar>
         </w:tblPrEx>
@@ -1740,7 +1744,6 @@
                 <w:sz w:val="22"/>
                 <w:szCs w:val="22"/>
                 <w:u w:val="none"/>
-                <w:bdr w:val="none" w:color="auto" w:sz="0" w:space="0"/>
                 <w:shd w:val="clear" w:fill="FFFFFF"/>
                 <w:lang w:val="en-US" w:eastAsia="zh-CN" w:bidi="ar"/>
               </w:rPr>
@@ -1758,7 +1761,6 @@
                 <w:sz w:val="22"/>
                 <w:szCs w:val="22"/>
                 <w:u w:val="none"/>
-                <w:bdr w:val="none" w:color="auto" w:sz="0" w:space="0"/>
                 <w:shd w:val="clear" w:fill="FFFFFF"/>
                 <w:lang w:val="en-US" w:eastAsia="zh-CN" w:bidi="ar"/>
               </w:rPr>
@@ -1776,7 +1778,6 @@
                 <w:sz w:val="21"/>
                 <w:szCs w:val="21"/>
                 <w:u w:val="none"/>
-                <w:bdr w:val="none" w:color="auto" w:sz="0" w:space="0"/>
                 <w:shd w:val="clear" w:fill="FFFFFF"/>
                 <w:lang w:val="en-US" w:eastAsia="zh-CN" w:bidi="ar"/>
               </w:rPr>
@@ -1794,7 +1795,6 @@
                 <w:sz w:val="21"/>
                 <w:szCs w:val="21"/>
                 <w:u w:val="none"/>
-                <w:bdr w:val="none" w:color="auto" w:sz="0" w:space="0"/>
                 <w:shd w:val="clear" w:fill="FFFFFF"/>
                 <w:lang w:val="en-US" w:eastAsia="zh-CN" w:bidi="ar"/>
               </w:rPr>
@@ -1812,7 +1812,6 @@
                 <w:sz w:val="21"/>
                 <w:szCs w:val="21"/>
                 <w:u w:val="none"/>
-                <w:bdr w:val="none" w:color="auto" w:sz="0" w:space="0"/>
                 <w:shd w:val="clear" w:fill="FFFFFF"/>
                 <w:lang w:val="en-US" w:eastAsia="zh-CN" w:bidi="ar"/>
               </w:rPr>
@@ -1845,7 +1844,6 @@
                 <w:sz w:val="22"/>
                 <w:szCs w:val="22"/>
                 <w:u w:val="none"/>
-                <w:bdr w:val="none" w:color="auto" w:sz="0" w:space="0"/>
                 <w:shd w:val="clear" w:fill="FFFFFF"/>
                 <w:lang w:val="en-US" w:eastAsia="zh-CN" w:bidi="ar"/>
               </w:rPr>
@@ -1863,7 +1861,6 @@
                 <w:sz w:val="21"/>
                 <w:szCs w:val="21"/>
                 <w:u w:val="none"/>
-                <w:bdr w:val="none" w:color="auto" w:sz="0" w:space="0"/>
                 <w:shd w:val="clear" w:fill="FFFFFF"/>
                 <w:lang w:val="en-US" w:eastAsia="zh-CN" w:bidi="ar"/>
               </w:rPr>
@@ -1896,7 +1893,6 @@
                 <w:sz w:val="22"/>
                 <w:szCs w:val="22"/>
                 <w:u w:val="none"/>
-                <w:bdr w:val="none" w:color="auto" w:sz="0" w:space="0"/>
                 <w:shd w:val="clear" w:fill="FFFFFF"/>
                 <w:lang w:val="en-US" w:eastAsia="zh-CN" w:bidi="ar"/>
               </w:rPr>
@@ -1925,7 +1921,9 @@
           </w:tblBorders>
           <w:tblLayout w:type="fixed"/>
           <w:tblCellMar>
+            <w:top w:w="0" w:type="dxa"/>
             <w:left w:w="108" w:type="dxa"/>
+            <w:bottom w:w="0" w:type="dxa"/>
             <w:right w:w="108" w:type="dxa"/>
           </w:tblCellMar>
         </w:tblPrEx>
@@ -1995,7 +1993,9 @@
           </w:tblBorders>
           <w:tblLayout w:type="fixed"/>
           <w:tblCellMar>
+            <w:top w:w="0" w:type="dxa"/>
             <w:left w:w="108" w:type="dxa"/>
+            <w:bottom w:w="0" w:type="dxa"/>
             <w:right w:w="108" w:type="dxa"/>
           </w:tblCellMar>
         </w:tblPrEx>
@@ -2065,7 +2065,9 @@
           </w:tblBorders>
           <w:tblLayout w:type="fixed"/>
           <w:tblCellMar>
+            <w:top w:w="0" w:type="dxa"/>
             <w:left w:w="108" w:type="dxa"/>
+            <w:bottom w:w="0" w:type="dxa"/>
             <w:right w:w="108" w:type="dxa"/>
           </w:tblCellMar>
         </w:tblPrEx>
@@ -2326,6 +2328,7 @@
       </w:r>
     </w:p>
     <w:p>
+      <w:pPr/>
       <w:r>
         <w:drawing>
           <wp:inline distT="0" distB="0" distL="114300" distR="114300">
@@ -2385,6 +2388,7 @@
       </w:r>
     </w:p>
     <w:p>
+      <w:pPr/>
       <w:r>
         <w:drawing>
           <wp:inline distT="0" distB="0" distL="114300" distR="114300">
@@ -2430,7 +2434,9 @@
         </w:drawing>
       </w:r>
     </w:p>
-    <w:p/>
+    <w:p>
+      <w:pPr/>
+    </w:p>
     <w:p>
       <w:pPr>
         <w:rPr>
@@ -2465,6 +2471,7 @@
       </w:r>
     </w:p>
     <w:p>
+      <w:pPr/>
       <w:r>
         <w:drawing>
           <wp:inline distT="0" distB="0" distL="114300" distR="114300">
@@ -2510,7 +2517,9 @@
         </w:drawing>
       </w:r>
     </w:p>
-    <w:p/>
+    <w:p>
+      <w:pPr/>
+    </w:p>
     <w:p>
       <w:pPr>
         <w:rPr>
@@ -2682,7 +2691,9 @@
         </w:tblBorders>
         <w:tblLayout w:type="fixed"/>
         <w:tblCellMar>
+          <w:top w:w="0" w:type="dxa"/>
           <w:left w:w="108" w:type="dxa"/>
+          <w:bottom w:w="0" w:type="dxa"/>
           <w:right w:w="108" w:type="dxa"/>
         </w:tblCellMar>
       </w:tblPr>
@@ -2702,7 +2713,9 @@
           </w:tblBorders>
           <w:tblLayout w:type="fixed"/>
           <w:tblCellMar>
+            <w:top w:w="0" w:type="dxa"/>
             <w:left w:w="108" w:type="dxa"/>
+            <w:bottom w:w="0" w:type="dxa"/>
             <w:right w:w="108" w:type="dxa"/>
           </w:tblCellMar>
         </w:tblPrEx>
@@ -2742,259 +2755,6 @@
                 <w:vertAlign w:val="baseline"/>
               </w:rPr>
               <w:t>例子</w:t>
-            </w:r>
-          </w:p>
-        </w:tc>
-      </w:tr>
-      <w:tr>
-        <w:tblPrEx>
-          <w:tblBorders>
-            <w:top w:val="single" w:color="auto" w:sz="4" w:space="0"/>
-            <w:left w:val="single" w:color="auto" w:sz="4" w:space="0"/>
-            <w:bottom w:val="single" w:color="auto" w:sz="4" w:space="0"/>
-            <w:right w:val="single" w:color="auto" w:sz="4" w:space="0"/>
-            <w:insideH w:val="single" w:color="auto" w:sz="4" w:space="0"/>
-            <w:insideV w:val="single" w:color="auto" w:sz="4" w:space="0"/>
-          </w:tblBorders>
-          <w:tblLayout w:type="fixed"/>
-        </w:tblPrEx>
-        <w:tc>
-          <w:tcPr>
-            <w:tcW w:w="4261" w:type="dxa"/>
-          </w:tcPr>
-          <w:p>
-            <w:pPr>
-              <w:keepNext w:val="0"/>
-              <w:keepLines w:val="0"/>
-              <w:widowControl/>
-              <w:suppressLineNumbers w:val="0"/>
-              <w:jc w:val="left"/>
-              <w:rPr>
-                <w:rFonts w:hint="eastAsia"/>
-                <w:vertAlign w:val="baseline"/>
-              </w:rPr>
-            </w:pPr>
-            <w:r>
-              <w:rPr>
-                <w:rFonts w:ascii="Georgia" w:hAnsi="Georgia" w:eastAsia="Georgia" w:cs="Georgia"/>
-                <w:i w:val="0"/>
-                <w:caps w:val="0"/>
-                <w:color w:val="666666"/>
-                <w:spacing w:val="0"/>
-                <w:kern w:val="0"/>
-                <w:sz w:val="21"/>
-                <w:szCs w:val="21"/>
-                <w:shd w:val="clear" w:fill="FFFFFF"/>
-                <w:lang w:val="en-US" w:eastAsia="zh-CN" w:bidi="ar"/>
-              </w:rPr>
-              <w:t>POST /</w:t>
-            </w:r>
-            <w:r>
-              <w:rPr>
-                <w:rFonts w:ascii="MathJax_Main" w:hAnsi="MathJax_Main" w:eastAsia="MathJax_Main" w:cs="MathJax_Main"/>
-                <w:b w:val="0"/>
-                <w:i w:val="0"/>
-                <w:caps w:val="0"/>
-                <w:color w:val="666666"/>
-                <w:spacing w:val="0"/>
-                <w:kern w:val="0"/>
-                <w:sz w:val="22"/>
-                <w:szCs w:val="22"/>
-                <w:u w:val="none"/>
-                <w:bdr w:val="none" w:color="auto" w:sz="0" w:space="0"/>
-                <w:shd w:val="clear" w:fill="FFFFFF"/>
-                <w:lang w:val="en-US" w:eastAsia="zh-CN" w:bidi="ar"/>
-              </w:rPr>
-              <w:t>&lt;</w:t>
-            </w:r>
-            <w:r>
-              <w:rPr>
-                <w:rFonts w:ascii="MathJax_Math-italic" w:hAnsi="MathJax_Math-italic" w:eastAsia="MathJax_Math-italic" w:cs="MathJax_Math-italic"/>
-                <w:b w:val="0"/>
-                <w:i w:val="0"/>
-                <w:caps w:val="0"/>
-                <w:color w:val="666666"/>
-                <w:spacing w:val="0"/>
-                <w:kern w:val="0"/>
-                <w:sz w:val="22"/>
-                <w:szCs w:val="22"/>
-                <w:u w:val="none"/>
-                <w:bdr w:val="none" w:color="auto" w:sz="0" w:space="0"/>
-                <w:shd w:val="clear" w:fill="FFFFFF"/>
-                <w:lang w:val="en-US" w:eastAsia="zh-CN" w:bidi="ar"/>
-              </w:rPr>
-              <w:t>β</w:t>
-            </w:r>
-            <w:r>
-              <w:rPr>
-                <w:rFonts w:hint="default" w:ascii="MathJax_Main" w:hAnsi="MathJax_Main" w:eastAsia="MathJax_Main" w:cs="MathJax_Main"/>
-                <w:b w:val="0"/>
-                <w:i w:val="0"/>
-                <w:caps w:val="0"/>
-                <w:color w:val="666666"/>
-                <w:spacing w:val="0"/>
-                <w:kern w:val="0"/>
-                <w:sz w:val="22"/>
-                <w:szCs w:val="22"/>
-                <w:u w:val="none"/>
-                <w:bdr w:val="none" w:color="auto" w:sz="0" w:space="0"/>
-                <w:shd w:val="clear" w:fill="FFFFFF"/>
-                <w:lang w:val="en-US" w:eastAsia="zh-CN" w:bidi="ar"/>
-              </w:rPr>
-              <w:t>(</w:t>
-            </w:r>
-            <w:r>
-              <w:rPr>
-                <w:rFonts w:hint="default" w:ascii="MathJax_Math-italic" w:hAnsi="MathJax_Math-italic" w:eastAsia="MathJax_Math-italic" w:cs="MathJax_Math-italic"/>
-                <w:b w:val="0"/>
-                <w:i w:val="0"/>
-                <w:caps w:val="0"/>
-                <w:color w:val="666666"/>
-                <w:spacing w:val="0"/>
-                <w:kern w:val="0"/>
-                <w:sz w:val="22"/>
-                <w:szCs w:val="22"/>
-                <w:u w:val="none"/>
-                <w:bdr w:val="none" w:color="auto" w:sz="0" w:space="0"/>
-                <w:shd w:val="clear" w:fill="FFFFFF"/>
-                <w:lang w:val="en-US" w:eastAsia="zh-CN" w:bidi="ar"/>
-              </w:rPr>
-              <w:t>l</w:t>
-            </w:r>
-            <w:r>
-              <w:rPr>
-                <w:rFonts w:hint="default" w:ascii="MathJax_Main" w:hAnsi="MathJax_Main" w:eastAsia="MathJax_Main" w:cs="MathJax_Main"/>
-                <w:b w:val="0"/>
-                <w:i w:val="0"/>
-                <w:caps w:val="0"/>
-                <w:color w:val="666666"/>
-                <w:spacing w:val="0"/>
-                <w:kern w:val="0"/>
-                <w:sz w:val="22"/>
-                <w:szCs w:val="22"/>
-                <w:u w:val="none"/>
-                <w:bdr w:val="none" w:color="auto" w:sz="0" w:space="0"/>
-                <w:shd w:val="clear" w:fill="FFFFFF"/>
-                <w:lang w:val="en-US" w:eastAsia="zh-CN" w:bidi="ar"/>
-              </w:rPr>
-              <w:t>)</w:t>
-            </w:r>
-            <w:r>
-              <w:rPr>
-                <w:rFonts w:hint="default" w:ascii="Georgia" w:hAnsi="Georgia" w:eastAsia="Georgia" w:cs="Georgia"/>
-                <w:b w:val="0"/>
-                <w:i w:val="0"/>
-                <w:caps w:val="0"/>
-                <w:color w:val="666666"/>
-                <w:spacing w:val="0"/>
-                <w:kern w:val="0"/>
-                <w:sz w:val="21"/>
-                <w:szCs w:val="21"/>
-                <w:u w:val="none"/>
-                <w:bdr w:val="none" w:color="auto" w:sz="0" w:space="0"/>
-                <w:shd w:val="clear" w:fill="FFFFFF"/>
-                <w:lang w:val="en-US" w:eastAsia="zh-CN" w:bidi="ar"/>
-              </w:rPr>
-              <w:t>&lt;β(l)</w:t>
-            </w:r>
-            <w:r>
-              <w:rPr>
-                <w:rFonts w:hint="default" w:ascii="Georgia" w:hAnsi="Georgia" w:eastAsia="Georgia" w:cs="Georgia"/>
-                <w:i w:val="0"/>
-                <w:caps w:val="0"/>
-                <w:color w:val="666666"/>
-                <w:spacing w:val="0"/>
-                <w:kern w:val="0"/>
-                <w:sz w:val="21"/>
-                <w:szCs w:val="21"/>
-                <w:shd w:val="clear" w:fill="FFFFFF"/>
-                <w:lang w:val="en-US" w:eastAsia="zh-CN" w:bidi="ar"/>
-              </w:rPr>
-              <w:t>&gt;</w:t>
-            </w:r>
-            <w:r>
-              <w:rPr>
-                <w:rFonts w:hint="default" w:ascii="MathJax_Main" w:hAnsi="MathJax_Main" w:eastAsia="MathJax_Main" w:cs="MathJax_Main"/>
-                <w:b w:val="0"/>
-                <w:i w:val="0"/>
-                <w:caps w:val="0"/>
-                <w:color w:val="666666"/>
-                <w:spacing w:val="0"/>
-                <w:kern w:val="0"/>
-                <w:sz w:val="22"/>
-                <w:szCs w:val="22"/>
-                <w:u w:val="none"/>
-                <w:bdr w:val="none" w:color="auto" w:sz="0" w:space="0"/>
-                <w:shd w:val="clear" w:fill="FFFFFF"/>
-                <w:lang w:val="en-US" w:eastAsia="zh-CN" w:bidi="ar"/>
-              </w:rPr>
-              <w:t>&lt;</w:t>
-            </w:r>
-            <w:r>
-              <w:rPr>
-                <w:rFonts w:hint="default" w:ascii="Georgia" w:hAnsi="Georgia" w:eastAsia="Georgia" w:cs="Georgia"/>
-                <w:b w:val="0"/>
-                <w:i w:val="0"/>
-                <w:caps w:val="0"/>
-                <w:color w:val="666666"/>
-                <w:spacing w:val="0"/>
-                <w:kern w:val="0"/>
-                <w:sz w:val="21"/>
-                <w:szCs w:val="21"/>
-                <w:u w:val="none"/>
-                <w:bdr w:val="none" w:color="auto" w:sz="0" w:space="0"/>
-                <w:shd w:val="clear" w:fill="FFFFFF"/>
-                <w:lang w:val="en-US" w:eastAsia="zh-CN" w:bidi="ar"/>
-              </w:rPr>
-              <w:t>&lt;</w:t>
-            </w:r>
-            <w:r>
-              <w:rPr>
-                <w:rFonts w:hint="default" w:ascii="Georgia" w:hAnsi="Georgia" w:eastAsia="Georgia" w:cs="Georgia"/>
-                <w:i w:val="0"/>
-                <w:caps w:val="0"/>
-                <w:color w:val="666666"/>
-                <w:spacing w:val="0"/>
-                <w:kern w:val="0"/>
-                <w:sz w:val="21"/>
-                <w:szCs w:val="21"/>
-                <w:shd w:val="clear" w:fill="FFFFFF"/>
-                <w:lang w:val="en-US" w:eastAsia="zh-CN" w:bidi="ar"/>
-              </w:rPr>
-              <w:t>HTTP Version&gt;</w:t>
-            </w:r>
-          </w:p>
-        </w:tc>
-        <w:tc>
-          <w:tcPr>
-            <w:tcW w:w="4261" w:type="dxa"/>
-          </w:tcPr>
-          <w:p>
-            <w:pPr>
-              <w:keepNext w:val="0"/>
-              <w:keepLines w:val="0"/>
-              <w:widowControl/>
-              <w:suppressLineNumbers w:val="0"/>
-              <w:jc w:val="left"/>
-              <w:rPr>
-                <w:rFonts w:hint="eastAsia"/>
-                <w:vertAlign w:val="baseline"/>
-              </w:rPr>
-            </w:pPr>
-            <w:r>
-              <w:rPr>
-                <w:rFonts w:ascii="Georgia" w:hAnsi="Georgia" w:eastAsia="Georgia" w:cs="Georgia"/>
-                <w:i w:val="0"/>
-                <w:caps w:val="0"/>
-                <w:color w:val="666666"/>
-                <w:spacing w:val="0"/>
-                <w:kern w:val="0"/>
-                <w:sz w:val="21"/>
-                <w:szCs w:val="21"/>
-                <w:shd w:val="clear" w:fill="FFFFFF"/>
-                <w:lang w:val="en-US" w:eastAsia="zh-CN" w:bidi="ar"/>
-              </w:rPr>
-              <w:t>POST /CFP HTTP/1.1</w:t>
             </w:r>
           </w:p>
         </w:tc>
@@ -3011,7 +2771,260 @@
           </w:tblBorders>
           <w:tblLayout w:type="fixed"/>
           <w:tblCellMar>
+            <w:top w:w="0" w:type="dxa"/>
             <w:left w:w="108" w:type="dxa"/>
+            <w:bottom w:w="0" w:type="dxa"/>
+            <w:right w:w="108" w:type="dxa"/>
+          </w:tblCellMar>
+        </w:tblPrEx>
+        <w:tc>
+          <w:tcPr>
+            <w:tcW w:w="4261" w:type="dxa"/>
+          </w:tcPr>
+          <w:p>
+            <w:pPr>
+              <w:keepNext w:val="0"/>
+              <w:keepLines w:val="0"/>
+              <w:widowControl/>
+              <w:suppressLineNumbers w:val="0"/>
+              <w:jc w:val="left"/>
+              <w:rPr>
+                <w:rFonts w:hint="eastAsia"/>
+                <w:vertAlign w:val="baseline"/>
+              </w:rPr>
+            </w:pPr>
+            <w:r>
+              <w:rPr>
+                <w:rFonts w:ascii="Georgia" w:hAnsi="Georgia" w:eastAsia="Georgia" w:cs="Georgia"/>
+                <w:i w:val="0"/>
+                <w:caps w:val="0"/>
+                <w:color w:val="666666"/>
+                <w:spacing w:val="0"/>
+                <w:kern w:val="0"/>
+                <w:sz w:val="21"/>
+                <w:szCs w:val="21"/>
+                <w:shd w:val="clear" w:fill="FFFFFF"/>
+                <w:lang w:val="en-US" w:eastAsia="zh-CN" w:bidi="ar"/>
+              </w:rPr>
+              <w:t>POST /</w:t>
+            </w:r>
+            <w:r>
+              <w:rPr>
+                <w:rFonts w:ascii="MathJax_Main" w:hAnsi="MathJax_Main" w:eastAsia="MathJax_Main" w:cs="MathJax_Main"/>
+                <w:b w:val="0"/>
+                <w:i w:val="0"/>
+                <w:caps w:val="0"/>
+                <w:color w:val="666666"/>
+                <w:spacing w:val="0"/>
+                <w:kern w:val="0"/>
+                <w:sz w:val="22"/>
+                <w:szCs w:val="22"/>
+                <w:u w:val="none"/>
+                <w:shd w:val="clear" w:fill="FFFFFF"/>
+                <w:lang w:val="en-US" w:eastAsia="zh-CN" w:bidi="ar"/>
+              </w:rPr>
+              <w:t>&lt;</w:t>
+            </w:r>
+            <w:r>
+              <w:rPr>
+                <w:rFonts w:ascii="MathJax_Math-italic" w:hAnsi="MathJax_Math-italic" w:eastAsia="MathJax_Math-italic" w:cs="MathJax_Math-italic"/>
+                <w:b w:val="0"/>
+                <w:i w:val="0"/>
+                <w:caps w:val="0"/>
+                <w:color w:val="666666"/>
+                <w:spacing w:val="0"/>
+                <w:kern w:val="0"/>
+                <w:sz w:val="22"/>
+                <w:szCs w:val="22"/>
+                <w:u w:val="none"/>
+                <w:shd w:val="clear" w:fill="FFFFFF"/>
+                <w:lang w:val="en-US" w:eastAsia="zh-CN" w:bidi="ar"/>
+              </w:rPr>
+              <w:t>β</w:t>
+            </w:r>
+            <w:r>
+              <w:rPr>
+                <w:rFonts w:hint="default" w:ascii="MathJax_Main" w:hAnsi="MathJax_Main" w:eastAsia="MathJax_Main" w:cs="MathJax_Main"/>
+                <w:b w:val="0"/>
+                <w:i w:val="0"/>
+                <w:caps w:val="0"/>
+                <w:color w:val="666666"/>
+                <w:spacing w:val="0"/>
+                <w:kern w:val="0"/>
+                <w:sz w:val="22"/>
+                <w:szCs w:val="22"/>
+                <w:u w:val="none"/>
+                <w:shd w:val="clear" w:fill="FFFFFF"/>
+                <w:lang w:val="en-US" w:eastAsia="zh-CN" w:bidi="ar"/>
+              </w:rPr>
+              <w:t>(</w:t>
+            </w:r>
+            <w:r>
+              <w:rPr>
+                <w:rFonts w:hint="default" w:ascii="MathJax_Math-italic" w:hAnsi="MathJax_Math-italic" w:eastAsia="MathJax_Math-italic" w:cs="MathJax_Math-italic"/>
+                <w:b w:val="0"/>
+                <w:i w:val="0"/>
+                <w:caps w:val="0"/>
+                <w:color w:val="666666"/>
+                <w:spacing w:val="0"/>
+                <w:kern w:val="0"/>
+                <w:sz w:val="22"/>
+                <w:szCs w:val="22"/>
+                <w:u w:val="none"/>
+                <w:shd w:val="clear" w:fill="FFFFFF"/>
+                <w:lang w:val="en-US" w:eastAsia="zh-CN" w:bidi="ar"/>
+              </w:rPr>
+              <w:t>l</w:t>
+            </w:r>
+            <w:r>
+              <w:rPr>
+                <w:rFonts w:hint="default" w:ascii="MathJax_Main" w:hAnsi="MathJax_Main" w:eastAsia="MathJax_Main" w:cs="MathJax_Main"/>
+                <w:b w:val="0"/>
+                <w:i w:val="0"/>
+                <w:caps w:val="0"/>
+                <w:color w:val="666666"/>
+                <w:spacing w:val="0"/>
+                <w:kern w:val="0"/>
+                <w:sz w:val="22"/>
+                <w:szCs w:val="22"/>
+                <w:u w:val="none"/>
+                <w:shd w:val="clear" w:fill="FFFFFF"/>
+                <w:lang w:val="en-US" w:eastAsia="zh-CN" w:bidi="ar"/>
+              </w:rPr>
+              <w:t>)</w:t>
+            </w:r>
+            <w:r>
+              <w:rPr>
+                <w:rFonts w:hint="default" w:ascii="Georgia" w:hAnsi="Georgia" w:eastAsia="Georgia" w:cs="Georgia"/>
+                <w:b w:val="0"/>
+                <w:i w:val="0"/>
+                <w:caps w:val="0"/>
+                <w:color w:val="666666"/>
+                <w:spacing w:val="0"/>
+                <w:kern w:val="0"/>
+                <w:sz w:val="21"/>
+                <w:szCs w:val="21"/>
+                <w:u w:val="none"/>
+                <w:shd w:val="clear" w:fill="FFFFFF"/>
+                <w:lang w:val="en-US" w:eastAsia="zh-CN" w:bidi="ar"/>
+              </w:rPr>
+              <w:t>&lt;β(l)</w:t>
+            </w:r>
+            <w:r>
+              <w:rPr>
+                <w:rFonts w:hint="default" w:ascii="Georgia" w:hAnsi="Georgia" w:eastAsia="Georgia" w:cs="Georgia"/>
+                <w:i w:val="0"/>
+                <w:caps w:val="0"/>
+                <w:color w:val="666666"/>
+                <w:spacing w:val="0"/>
+                <w:kern w:val="0"/>
+                <w:sz w:val="21"/>
+                <w:szCs w:val="21"/>
+                <w:shd w:val="clear" w:fill="FFFFFF"/>
+                <w:lang w:val="en-US" w:eastAsia="zh-CN" w:bidi="ar"/>
+              </w:rPr>
+              <w:t>&gt;</w:t>
+            </w:r>
+            <w:r>
+              <w:rPr>
+                <w:rFonts w:hint="default" w:ascii="MathJax_Main" w:hAnsi="MathJax_Main" w:eastAsia="MathJax_Main" w:cs="MathJax_Main"/>
+                <w:b w:val="0"/>
+                <w:i w:val="0"/>
+                <w:caps w:val="0"/>
+                <w:color w:val="666666"/>
+                <w:spacing w:val="0"/>
+                <w:kern w:val="0"/>
+                <w:sz w:val="22"/>
+                <w:szCs w:val="22"/>
+                <w:u w:val="none"/>
+                <w:shd w:val="clear" w:fill="FFFFFF"/>
+                <w:lang w:val="en-US" w:eastAsia="zh-CN" w:bidi="ar"/>
+              </w:rPr>
+              <w:t>&lt;</w:t>
+            </w:r>
+            <w:r>
+              <w:rPr>
+                <w:rFonts w:hint="default" w:ascii="Georgia" w:hAnsi="Georgia" w:eastAsia="Georgia" w:cs="Georgia"/>
+                <w:b w:val="0"/>
+                <w:i w:val="0"/>
+                <w:caps w:val="0"/>
+                <w:color w:val="666666"/>
+                <w:spacing w:val="0"/>
+                <w:kern w:val="0"/>
+                <w:sz w:val="21"/>
+                <w:szCs w:val="21"/>
+                <w:u w:val="none"/>
+                <w:shd w:val="clear" w:fill="FFFFFF"/>
+                <w:lang w:val="en-US" w:eastAsia="zh-CN" w:bidi="ar"/>
+              </w:rPr>
+              <w:t>&lt;</w:t>
+            </w:r>
+            <w:r>
+              <w:rPr>
+                <w:rFonts w:hint="default" w:ascii="Georgia" w:hAnsi="Georgia" w:eastAsia="Georgia" w:cs="Georgia"/>
+                <w:i w:val="0"/>
+                <w:caps w:val="0"/>
+                <w:color w:val="666666"/>
+                <w:spacing w:val="0"/>
+                <w:kern w:val="0"/>
+                <w:sz w:val="21"/>
+                <w:szCs w:val="21"/>
+                <w:shd w:val="clear" w:fill="FFFFFF"/>
+                <w:lang w:val="en-US" w:eastAsia="zh-CN" w:bidi="ar"/>
+              </w:rPr>
+              <w:t>HTTP Version&gt;</w:t>
+            </w:r>
+          </w:p>
+        </w:tc>
+        <w:tc>
+          <w:tcPr>
+            <w:tcW w:w="4261" w:type="dxa"/>
+          </w:tcPr>
+          <w:p>
+            <w:pPr>
+              <w:keepNext w:val="0"/>
+              <w:keepLines w:val="0"/>
+              <w:widowControl/>
+              <w:suppressLineNumbers w:val="0"/>
+              <w:jc w:val="left"/>
+              <w:rPr>
+                <w:rFonts w:hint="eastAsia"/>
+                <w:vertAlign w:val="baseline"/>
+              </w:rPr>
+            </w:pPr>
+            <w:r>
+              <w:rPr>
+                <w:rFonts w:ascii="Georgia" w:hAnsi="Georgia" w:eastAsia="Georgia" w:cs="Georgia"/>
+                <w:i w:val="0"/>
+                <w:caps w:val="0"/>
+                <w:color w:val="666666"/>
+                <w:spacing w:val="0"/>
+                <w:kern w:val="0"/>
+                <w:sz w:val="21"/>
+                <w:szCs w:val="21"/>
+                <w:shd w:val="clear" w:fill="FFFFFF"/>
+                <w:lang w:val="en-US" w:eastAsia="zh-CN" w:bidi="ar"/>
+              </w:rPr>
+              <w:t>POST /CFP HTTP/1.1</w:t>
+            </w:r>
+          </w:p>
+        </w:tc>
+      </w:tr>
+      <w:tr>
+        <w:tblPrEx>
+          <w:tblBorders>
+            <w:top w:val="single" w:color="auto" w:sz="4" w:space="0"/>
+            <w:left w:val="single" w:color="auto" w:sz="4" w:space="0"/>
+            <w:bottom w:val="single" w:color="auto" w:sz="4" w:space="0"/>
+            <w:right w:val="single" w:color="auto" w:sz="4" w:space="0"/>
+            <w:insideH w:val="single" w:color="auto" w:sz="4" w:space="0"/>
+            <w:insideV w:val="single" w:color="auto" w:sz="4" w:space="0"/>
+          </w:tblBorders>
+          <w:tblLayout w:type="fixed"/>
+          <w:tblCellMar>
+            <w:top w:w="0" w:type="dxa"/>
+            <w:left w:w="108" w:type="dxa"/>
+            <w:bottom w:w="0" w:type="dxa"/>
             <w:right w:w="108" w:type="dxa"/>
           </w:tblCellMar>
         </w:tblPrEx>
@@ -3054,7 +3067,6 @@
                 <w:sz w:val="22"/>
                 <w:szCs w:val="22"/>
                 <w:u w:val="none"/>
-                <w:bdr w:val="none" w:color="auto" w:sz="0" w:space="0"/>
                 <w:shd w:val="clear" w:fill="FFFFFF"/>
                 <w:lang w:val="en-US" w:eastAsia="zh-CN" w:bidi="ar"/>
               </w:rPr>
@@ -3072,7 +3084,6 @@
                 <w:sz w:val="22"/>
                 <w:szCs w:val="22"/>
                 <w:u w:val="none"/>
-                <w:bdr w:val="none" w:color="auto" w:sz="0" w:space="0"/>
                 <w:shd w:val="clear" w:fill="FFFFFF"/>
                 <w:lang w:val="en-US" w:eastAsia="zh-CN" w:bidi="ar"/>
               </w:rPr>
@@ -3090,7 +3101,6 @@
                 <w:sz w:val="22"/>
                 <w:szCs w:val="22"/>
                 <w:u w:val="none"/>
-                <w:bdr w:val="none" w:color="auto" w:sz="0" w:space="0"/>
                 <w:shd w:val="clear" w:fill="FFFFFF"/>
                 <w:lang w:val="en-US" w:eastAsia="zh-CN" w:bidi="ar"/>
               </w:rPr>
@@ -3108,7 +3118,6 @@
                 <w:sz w:val="22"/>
                 <w:szCs w:val="22"/>
                 <w:u w:val="none"/>
-                <w:bdr w:val="none" w:color="auto" w:sz="0" w:space="0"/>
                 <w:shd w:val="clear" w:fill="FFFFFF"/>
                 <w:lang w:val="en-US" w:eastAsia="zh-CN" w:bidi="ar"/>
               </w:rPr>
@@ -3126,7 +3135,6 @@
                 <w:sz w:val="22"/>
                 <w:szCs w:val="22"/>
                 <w:u w:val="none"/>
-                <w:bdr w:val="none" w:color="auto" w:sz="0" w:space="0"/>
                 <w:shd w:val="clear" w:fill="FFFFFF"/>
                 <w:lang w:val="en-US" w:eastAsia="zh-CN" w:bidi="ar"/>
               </w:rPr>
@@ -3144,7 +3152,6 @@
                 <w:sz w:val="21"/>
                 <w:szCs w:val="21"/>
                 <w:u w:val="none"/>
-                <w:bdr w:val="none" w:color="auto" w:sz="0" w:space="0"/>
                 <w:shd w:val="clear" w:fill="FFFFFF"/>
                 <w:lang w:val="en-US" w:eastAsia="zh-CN" w:bidi="ar"/>
               </w:rPr>
@@ -3177,7 +3184,6 @@
                 <w:sz w:val="22"/>
                 <w:szCs w:val="22"/>
                 <w:u w:val="none"/>
-                <w:bdr w:val="none" w:color="auto" w:sz="0" w:space="0"/>
                 <w:shd w:val="clear" w:fill="FFFFFF"/>
                 <w:lang w:val="en-US" w:eastAsia="zh-CN" w:bidi="ar"/>
               </w:rPr>
@@ -3195,7 +3201,6 @@
                 <w:sz w:val="22"/>
                 <w:szCs w:val="22"/>
                 <w:u w:val="none"/>
-                <w:bdr w:val="none" w:color="auto" w:sz="0" w:space="0"/>
                 <w:shd w:val="clear" w:fill="FFFFFF"/>
                 <w:lang w:val="en-US" w:eastAsia="zh-CN" w:bidi="ar"/>
               </w:rPr>
@@ -3213,7 +3218,6 @@
                 <w:sz w:val="21"/>
                 <w:szCs w:val="21"/>
                 <w:u w:val="none"/>
-                <w:bdr w:val="none" w:color="auto" w:sz="0" w:space="0"/>
                 <w:shd w:val="clear" w:fill="FFFFFF"/>
                 <w:lang w:val="en-US" w:eastAsia="zh-CN" w:bidi="ar"/>
               </w:rPr>
@@ -3294,7 +3298,9 @@
           </w:tblBorders>
           <w:tblLayout w:type="fixed"/>
           <w:tblCellMar>
+            <w:top w:w="0" w:type="dxa"/>
             <w:left w:w="108" w:type="dxa"/>
+            <w:bottom w:w="0" w:type="dxa"/>
             <w:right w:w="108" w:type="dxa"/>
           </w:tblCellMar>
         </w:tblPrEx>
@@ -3337,7 +3343,6 @@
                 <w:sz w:val="22"/>
                 <w:szCs w:val="22"/>
                 <w:u w:val="none"/>
-                <w:bdr w:val="none" w:color="auto" w:sz="0" w:space="0"/>
                 <w:shd w:val="clear" w:fill="FFFFFF"/>
                 <w:lang w:val="en-US" w:eastAsia="zh-CN" w:bidi="ar"/>
               </w:rPr>
@@ -3355,7 +3360,6 @@
                 <w:sz w:val="22"/>
                 <w:szCs w:val="22"/>
                 <w:u w:val="none"/>
-                <w:bdr w:val="none" w:color="auto" w:sz="0" w:space="0"/>
                 <w:shd w:val="clear" w:fill="FFFFFF"/>
                 <w:lang w:val="en-US" w:eastAsia="zh-CN" w:bidi="ar"/>
               </w:rPr>
@@ -3373,7 +3377,6 @@
                 <w:sz w:val="22"/>
                 <w:szCs w:val="22"/>
                 <w:u w:val="none"/>
-                <w:bdr w:val="none" w:color="auto" w:sz="0" w:space="0"/>
                 <w:shd w:val="clear" w:fill="FFFFFF"/>
                 <w:lang w:val="en-US" w:eastAsia="zh-CN" w:bidi="ar"/>
               </w:rPr>
@@ -3391,7 +3394,6 @@
                 <w:sz w:val="22"/>
                 <w:szCs w:val="22"/>
                 <w:u w:val="none"/>
-                <w:bdr w:val="none" w:color="auto" w:sz="0" w:space="0"/>
                 <w:shd w:val="clear" w:fill="FFFFFF"/>
                 <w:lang w:val="en-US" w:eastAsia="zh-CN" w:bidi="ar"/>
               </w:rPr>
@@ -3409,7 +3411,6 @@
                 <w:sz w:val="22"/>
                 <w:szCs w:val="22"/>
                 <w:u w:val="none"/>
-                <w:bdr w:val="none" w:color="auto" w:sz="0" w:space="0"/>
                 <w:shd w:val="clear" w:fill="FFFFFF"/>
                 <w:lang w:val="en-US" w:eastAsia="zh-CN" w:bidi="ar"/>
               </w:rPr>
@@ -3427,7 +3428,6 @@
                 <w:sz w:val="21"/>
                 <w:szCs w:val="21"/>
                 <w:u w:val="none"/>
-                <w:bdr w:val="none" w:color="auto" w:sz="0" w:space="0"/>
                 <w:shd w:val="clear" w:fill="FFFFFF"/>
                 <w:lang w:val="en-US" w:eastAsia="zh-CN" w:bidi="ar"/>
               </w:rPr>
@@ -3508,7 +3508,9 @@
           </w:tblBorders>
           <w:tblLayout w:type="fixed"/>
           <w:tblCellMar>
+            <w:top w:w="0" w:type="dxa"/>
             <w:left w:w="108" w:type="dxa"/>
+            <w:bottom w:w="0" w:type="dxa"/>
             <w:right w:w="108" w:type="dxa"/>
           </w:tblCellMar>
         </w:tblPrEx>
@@ -3551,7 +3553,6 @@
                 <w:sz w:val="22"/>
                 <w:szCs w:val="22"/>
                 <w:u w:val="none"/>
-                <w:bdr w:val="none" w:color="auto" w:sz="0" w:space="0"/>
                 <w:shd w:val="clear" w:fill="FFFFFF"/>
                 <w:lang w:val="en-US" w:eastAsia="zh-CN" w:bidi="ar"/>
               </w:rPr>
@@ -3569,7 +3570,6 @@
                 <w:sz w:val="22"/>
                 <w:szCs w:val="22"/>
                 <w:u w:val="none"/>
-                <w:bdr w:val="none" w:color="auto" w:sz="0" w:space="0"/>
                 <w:shd w:val="clear" w:fill="FFFFFF"/>
                 <w:lang w:val="en-US" w:eastAsia="zh-CN" w:bidi="ar"/>
               </w:rPr>
@@ -3587,7 +3587,6 @@
                 <w:sz w:val="22"/>
                 <w:szCs w:val="22"/>
                 <w:u w:val="none"/>
-                <w:bdr w:val="none" w:color="auto" w:sz="0" w:space="0"/>
                 <w:shd w:val="clear" w:fill="FFFFFF"/>
                 <w:lang w:val="en-US" w:eastAsia="zh-CN" w:bidi="ar"/>
               </w:rPr>
@@ -3605,7 +3604,6 @@
                 <w:sz w:val="22"/>
                 <w:szCs w:val="22"/>
                 <w:u w:val="none"/>
-                <w:bdr w:val="none" w:color="auto" w:sz="0" w:space="0"/>
                 <w:shd w:val="clear" w:fill="FFFFFF"/>
                 <w:lang w:val="en-US" w:eastAsia="zh-CN" w:bidi="ar"/>
               </w:rPr>
@@ -3623,7 +3621,6 @@
                 <w:sz w:val="22"/>
                 <w:szCs w:val="22"/>
                 <w:u w:val="none"/>
-                <w:bdr w:val="none" w:color="auto" w:sz="0" w:space="0"/>
                 <w:shd w:val="clear" w:fill="FFFFFF"/>
                 <w:lang w:val="en-US" w:eastAsia="zh-CN" w:bidi="ar"/>
               </w:rPr>
@@ -3641,7 +3638,6 @@
                 <w:sz w:val="21"/>
                 <w:szCs w:val="21"/>
                 <w:u w:val="none"/>
-                <w:bdr w:val="none" w:color="auto" w:sz="0" w:space="0"/>
                 <w:shd w:val="clear" w:fill="FFFFFF"/>
                 <w:lang w:val="en-US" w:eastAsia="zh-CN" w:bidi="ar"/>
               </w:rPr>
@@ -3817,13 +3813,7 @@
         <w:rPr>
           <w:rFonts w:hint="eastAsia"/>
         </w:rPr>
-        <w:t>我们的方法的最终输出是一个RESTful编排。图3是一个模型，描绘了将我们的方法应用到运行示例中生成的RESTful编排图的摘录。在这个图中，我们展示了REST工程师如何与生成的RESTful编排进行交互。 REST工程师提供所有四个生成的链接（每个REST动词一个），根据匹配得分（1为最好，0为差）进行排名。根据选择，</w:t>
-      </w:r>
-      <w:r>
-        <w:rPr>
-          <w:rFonts w:hint="eastAsia"/>
-        </w:rPr>
-        <w:t>假定交互始终有效</w:t>
+        <w:t>我们的方法的最终输出是一个RESTful编排。图3是一个模型，描绘了将我们的方法应用到运行示例中生成的RESTful编排图的摘录。在这个图中，我们展示了REST工程师如何与生成的RESTful编排进行交互。 REST工程师提供所有四个生成的链接（每个REST动词一个），根据匹配得分（1为最好，0为差）进行排名。根据选择，假定交互始终有效</w:t>
       </w:r>
       <w:r>
         <w:rPr>
@@ -4061,6 +4051,7 @@
     <w:p>
       <w:pPr>
         <w:numPr>
+          <w:ilvl w:val="0"/>
           <w:numId w:val="0"/>
         </w:numPr>
         <w:rPr>
@@ -4071,6 +4062,7 @@
     <w:p>
       <w:pPr>
         <w:numPr>
+          <w:ilvl w:val="0"/>
           <w:numId w:val="0"/>
         </w:numPr>
         <w:rPr>
@@ -4123,6 +4115,7 @@
     <w:p>
       <w:pPr>
         <w:numPr>
+          <w:ilvl w:val="0"/>
           <w:numId w:val="0"/>
         </w:numPr>
         <w:rPr>
@@ -4133,6 +4126,7 @@
     <w:p>
       <w:pPr>
         <w:numPr>
+          <w:ilvl w:val="0"/>
           <w:numId w:val="0"/>
         </w:numPr>
         <w:rPr>
@@ -4161,6 +4155,7 @@
     <w:p>
       <w:pPr>
         <w:numPr>
+          <w:ilvl w:val="0"/>
           <w:numId w:val="0"/>
         </w:numPr>
         <w:rPr>
@@ -4250,7 +4245,9 @@
         </w:tblBorders>
         <w:tblLayout w:type="fixed"/>
         <w:tblCellMar>
+          <w:top w:w="0" w:type="dxa"/>
           <w:left w:w="108" w:type="dxa"/>
+          <w:bottom w:w="0" w:type="dxa"/>
           <w:right w:w="108" w:type="dxa"/>
         </w:tblCellMar>
       </w:tblPr>
@@ -4281,7 +4278,9 @@
           </w:tblBorders>
           <w:tblLayout w:type="fixed"/>
           <w:tblCellMar>
+            <w:top w:w="0" w:type="dxa"/>
             <w:left w:w="108" w:type="dxa"/>
+            <w:bottom w:w="0" w:type="dxa"/>
             <w:right w:w="108" w:type="dxa"/>
           </w:tblCellMar>
         </w:tblPrEx>
@@ -4467,7 +4466,9 @@
           </w:tblBorders>
           <w:tblLayout w:type="fixed"/>
           <w:tblCellMar>
+            <w:top w:w="0" w:type="dxa"/>
             <w:left w:w="108" w:type="dxa"/>
+            <w:bottom w:w="0" w:type="dxa"/>
             <w:right w:w="108" w:type="dxa"/>
           </w:tblCellMar>
         </w:tblPrEx>
@@ -4650,6 +4651,7 @@
       </w:pPr>
     </w:p>
     <w:p>
+      <w:pPr/>
       <w:r>
         <w:drawing>
           <wp:inline distT="0" distB="0" distL="114300" distR="114300">
@@ -4695,7 +4697,9 @@
         </w:drawing>
       </w:r>
     </w:p>
-    <w:p/>
+    <w:p>
+      <w:pPr/>
+    </w:p>
     <w:p>
       <w:pPr>
         <w:rPr>
@@ -4713,6 +4717,7 @@
       </w:r>
     </w:p>
     <w:p>
+      <w:pPr/>
       <w:r>
         <w:drawing>
           <wp:inline distT="0" distB="0" distL="114300" distR="114300">
@@ -4758,15 +4763,1437 @@
         </w:drawing>
       </w:r>
     </w:p>
-    <w:p/>
-    <w:p>
-      <w:pPr>
-        <w:rPr>
-          <w:rFonts w:hint="eastAsia"/>
+    <w:p>
+      <w:pPr/>
+    </w:p>
+    <w:p>
+      <w:pPr>
+        <w:rPr>
+          <w:rFonts w:hint="eastAsia"/>
+        </w:rPr>
+      </w:pPr>
+      <w:r>
+        <w:rPr>
+          <w:rFonts w:hint="eastAsia"/>
+        </w:rPr>
+        <w:t>总共有92个编排标签（10.65％）被标注了错误的REST动词。我们观察到GET被检测到最少，DELETE总是被检测到。我们确定了两类可能导致错误注释的错误，其中第一类错误在本示例集的上下文中已修复，并且不计入错误的REST谓词标识。该第一类包含编排标签，其中相似性策略显示两个或更多个相等的相似性分数。 101个标签就是这种情况。在识别出这个特定样本集的这些REST模糊行为的列表后，REST专家被要求选择最合适的映射。以下不完全清单是消除歧义的：{start-PUT, pay-PUT, invoice-PUT, article-PUT, enter-PUT, publish-PUT, allocate-PUT, explain-PUT, disburse-PUT, receipt-PUT, show-GET, book-PUT}。这个列表可以用在语义相似性方法中得分相同的动词进一步丰富。</w:t>
+      </w:r>
+    </w:p>
+    <w:p>
+      <w:pPr>
+        <w:rPr>
+          <w:rFonts w:hint="eastAsia"/>
+        </w:rPr>
+      </w:pPr>
+    </w:p>
+    <w:p>
+      <w:pPr>
+        <w:rPr>
+          <w:rFonts w:hint="eastAsia"/>
+        </w:rPr>
+      </w:pPr>
+      <w:r>
+        <w:rPr>
+          <w:rFonts w:hint="eastAsia"/>
+        </w:rPr>
+        <w:t>第二类涵盖了我们的方法识别错误动词的情况。 REST评估揭示了92个编排标签，我们的方法没有找到正确的REST动词。 这些情况必须由用户纠正。</w:t>
+      </w:r>
+    </w:p>
+    <w:p>
+      <w:pPr>
+        <w:rPr>
+          <w:rFonts w:hint="eastAsia"/>
+        </w:rPr>
+      </w:pPr>
+    </w:p>
+    <w:p>
+      <w:pPr>
+        <w:rPr>
+          <w:rFonts w:hint="eastAsia"/>
+        </w:rPr>
+      </w:pPr>
+      <w:r>
+        <w:rPr>
+          <w:rFonts w:hint="eastAsia"/>
+        </w:rPr>
+        <w:t>生成RESTful链接的方法在772个正确的动词标识中创建了723个正确的和49个不正确的链接。我们将标签质量确定为不正确链接的主要原因。例如，我们发现通过参考特定状态未正确指定编排任务，例如确认付款并将发票发送到PUT /payment/id/confirmeded HTTP/1.1 和PUT /invoice/id/sented HTTP/1.1，分别。为标签确认付款/付款确认和发送发票生成正确的结果。错误链接代的另一个原因是业务对象的错误识别。例如，标签出货物品被标记为α (ship article) = article (action) and   β (ship article) = ship (business object)。正确的标签是将船舶识别为行为和物品作为业务对象。尽管如此，我们的结论是，链接生成工作令人满意，并产生大量正确的REST链接。</w:t>
+      </w:r>
+    </w:p>
+    <w:p>
+      <w:pPr>
+        <w:rPr>
+          <w:rFonts w:hint="eastAsia"/>
+        </w:rPr>
+      </w:pPr>
+    </w:p>
+    <w:p>
+      <w:pPr>
+        <w:rPr>
+          <w:rFonts w:hint="eastAsia"/>
+        </w:rPr>
+      </w:pPr>
+      <w:r>
+        <w:rPr>
+          <w:rFonts w:hint="eastAsia"/>
+        </w:rPr>
+        <w:t>我们还通过将我们的方法应用于图1中的示例性编排图来举例说明我们评估的结果。表4显示了针对相应编排任务生成的REST请求。</w:t>
+      </w:r>
+    </w:p>
+    <w:p>
+      <w:pPr>
+        <w:rPr>
+          <w:rFonts w:hint="eastAsia"/>
+        </w:rPr>
+      </w:pPr>
+    </w:p>
+    <w:p>
+      <w:pPr>
+        <w:rPr>
+          <w:rFonts w:hint="eastAsia"/>
+        </w:rPr>
+      </w:pPr>
+    </w:p>
+    <w:p>
+      <w:pPr>
+        <w:rPr>
+          <w:rFonts w:hint="eastAsia"/>
+        </w:rPr>
+      </w:pPr>
+      <w:r>
+        <w:rPr>
+          <w:rFonts w:hint="eastAsia"/>
+        </w:rPr>
+        <w:drawing>
+          <wp:inline distT="0" distB="0" distL="114300" distR="114300">
+            <wp:extent cx="5274310" cy="1723390"/>
+            <wp:effectExtent l="0" t="0" r="6350" b="13970"/>
+            <wp:docPr id="10" name="图片 10" descr="5"/>
+            <wp:cNvGraphicFramePr>
+              <a:graphicFrameLocks xmlns:a="http://schemas.openxmlformats.org/drawingml/2006/main" noChangeAspect="1"/>
+            </wp:cNvGraphicFramePr>
+            <a:graphic xmlns:a="http://schemas.openxmlformats.org/drawingml/2006/main">
+              <a:graphicData uri="http://schemas.openxmlformats.org/drawingml/2006/picture">
+                <pic:pic xmlns:pic="http://schemas.openxmlformats.org/drawingml/2006/picture">
+                  <pic:nvPicPr>
+                    <pic:cNvPr id="10" name="图片 10" descr="5"/>
+                    <pic:cNvPicPr>
+                      <a:picLocks noChangeAspect="1"/>
+                    </pic:cNvPicPr>
+                  </pic:nvPicPr>
+                  <pic:blipFill>
+                    <a:blip r:embed="rId13"/>
+                    <a:stretch>
+                      <a:fillRect/>
+                    </a:stretch>
+                  </pic:blipFill>
+                  <pic:spPr>
+                    <a:xfrm>
+                      <a:off x="0" y="0"/>
+                      <a:ext cx="5274310" cy="1723390"/>
+                    </a:xfrm>
+                    <a:prstGeom prst="rect">
+                      <a:avLst/>
+                    </a:prstGeom>
+                  </pic:spPr>
+                </pic:pic>
+              </a:graphicData>
+            </a:graphic>
+          </wp:inline>
+        </w:drawing>
+      </w:r>
+    </w:p>
+    <w:p>
+      <w:pPr>
+        <w:rPr>
+          <w:rFonts w:hint="default"/>
+        </w:rPr>
+      </w:pPr>
+      <w:r>
+        <w:rPr>
+          <w:rFonts w:hint="default"/>
+        </w:rPr>
+        <w:t>图5 一个RMS实现的具体框架实例</w:t>
+      </w:r>
+    </w:p>
+    <w:p>
+      <w:pPr>
+        <w:rPr>
+          <w:rFonts w:hint="default"/>
+        </w:rPr>
+      </w:pPr>
+    </w:p>
+    <w:p>
+      <w:pPr>
+        <w:pStyle w:val="3"/>
+        <w:rPr>
+          <w:rFonts w:hint="default"/>
+        </w:rPr>
+      </w:pPr>
+      <w:r>
+        <w:rPr>
+          <w:rFonts w:hint="default"/>
+        </w:rPr>
+        <w:t>4.3 讨论</w:t>
+      </w:r>
+    </w:p>
+    <w:p>
+      <w:pPr>
+        <w:rPr>
+          <w:rFonts w:hint="eastAsia"/>
+        </w:rPr>
+      </w:pPr>
+      <w:r>
+        <w:rPr>
+          <w:rFonts w:hint="eastAsia"/>
+        </w:rPr>
+        <w:t>定量评估结果中出现了三个主要观察结果。第一个观察与使用REST URI的编排任务的正确注释有关。例如，它将PUT标识为确认短文任务的正确REST动词，并生成URI PUT / shortPaper / id / confirmed。然而，我们也遇到了一些问题，其中该方法为REST动词检索多个可能性并且未能为一个特定的REST动词做出决定。在这个例子中，编排任务进入文章审查属于这个组。该方法识别REST动词PUT和GET，因为输入的动作不是任何REST动词同义词列表的成员，并且两个REST动词的语义相似度得分相等。基于此结果，链接生成器组件创建两个可能的链接，其中用户必须选择。尽管如此，链接本身已被正确创建。正如前一节所提到的，我们通过对REST动词映射进行消歧来解决这个特定测试集的问题。但是，歧义动词的列表并不完整，因为其他动词可能不是我们评估中使用的标签的一部分。当应用我们的方法来获得包含这些动词的编排标签的更好结果时，该列表可以用作输入。</w:t>
+      </w:r>
+    </w:p>
+    <w:p>
+      <w:pPr>
+        <w:rPr>
+          <w:rFonts w:hint="eastAsia"/>
+        </w:rPr>
+      </w:pPr>
+    </w:p>
+    <w:p>
+      <w:pPr>
+        <w:rPr>
+          <w:rFonts w:hint="eastAsia"/>
+        </w:rPr>
+      </w:pPr>
+      <w:r>
+        <w:rPr>
+          <w:rFonts w:hint="eastAsia"/>
+        </w:rPr>
+        <w:t>第三个观察涵盖了REST请求不正确，需要用户手动更正。例如，考虑编排任务会议注册，为此我们的方法创建一个GET链接。但是，我们会期待POST或PUT请求。此类型的不正确链接可能有多个错误来源。一方面，标签注释器组件（参见图4）可能将编排任务错误分类，并错误地更改了操作和业务对象。另一方面，REST动词识别组件可能导致了错误，因为该动作是同义词单词列表的直接成员，或者其与其他REST动词之一的同义词的相似度得分最高。在我们的例子中，前者适用。 REST动词GET已被识别，因为要注册的动作是要读取的WordNet同义词，因此也是同义词词组SynGET的成员。因此，目前还没有考虑其他替代方案，最终要求用户更正此REST请求。</w:t>
+      </w:r>
+    </w:p>
+    <w:p>
+      <w:pPr>
+        <w:rPr>
+          <w:rFonts w:hint="eastAsia"/>
+        </w:rPr>
+      </w:pPr>
+    </w:p>
+    <w:p>
+      <w:pPr>
+        <w:rPr>
+          <w:rFonts w:hint="eastAsia"/>
+        </w:rPr>
+      </w:pPr>
+      <w:r>
+        <w:rPr>
+          <w:rFonts w:hint="eastAsia"/>
+        </w:rPr>
+        <w:t>最后，图5描述了RMS RESTful交互的具体实例。粗体部分和REST交互的顺序由REST Annotator工具生成，并作为开发RESTful API的框架提供给开发人员。在RSM上下文中，两个矩形分别表示创建CFP的具体实例，并提交图3中的文章编排任务。虚线箭头表示第二个实例只能在第一个实例执行后才能执行。对于给定的RESTful编排，可以为提供RESTful API的每个参与者派生骨架图，例如会议组织者的RMS移动应用程序，该应用程序从RMS接收有关审阅过程状态的通知。因此，我们从全局编排视图跳转到至少一个仅着重于REST行为界面的编排视图，即REST请求和响应在单个参与者应用程序内执行的顺序。应用我们方法的好处在于，所有参与者都使用相同的URI生成逻辑，这有助于更好地理解，维护和发展REST API [23]。从RESTful编排导出骨架的自动化将留作未来工作。</w:t>
+      </w:r>
+    </w:p>
+    <w:p>
+      <w:pPr>
+        <w:rPr>
+          <w:rFonts w:hint="eastAsia"/>
+        </w:rPr>
+      </w:pPr>
+    </w:p>
+    <w:p>
+      <w:pPr>
+        <w:pStyle w:val="2"/>
+        <w:rPr>
+          <w:rFonts w:hint="default"/>
+        </w:rPr>
+      </w:pPr>
+      <w:r>
+        <w:rPr>
+          <w:rFonts w:hint="default"/>
+        </w:rPr>
+        <w:t>5 相关研究</w:t>
+      </w:r>
+    </w:p>
+    <w:p>
+      <w:pPr>
+        <w:rPr>
+          <w:rFonts w:hint="eastAsia"/>
+        </w:rPr>
+      </w:pPr>
+      <w:r>
+        <w:rPr>
+          <w:rFonts w:hint="eastAsia"/>
+        </w:rPr>
+        <w:t>我们确定了与我们的方法相关的三大类研究。首先，我们的方法与模型驱动方法有关，这些方法专注于设计和设计REST API或RESTful服务的过程。例子包括Valverde和Pastor [24]或Schreier [25]的工作，他们通过提供元模型来支持这一过程。虽然前一个元模型侧重于REST服务的规范和机器可读规范的生成，但后一种方法解决了REST应用程序的形式方面问题，如应用程序结构和行为。 Laikorpi等人[26]将RESTful API的设计视为模型转换问题，并描述开发RESTful服务所需的转换和中间模型。我们的方法通过以半自动方式从编排图中获取REST信息来为模型驱动的方法做出贡献。与这些方法相反，我们的方法基于BPMN编排标准，该标准从全局的角度指定业务交互，以获得具有实现细节的REST骨架。</w:t>
+      </w:r>
+    </w:p>
+    <w:p>
+      <w:pPr>
+        <w:rPr>
+          <w:rFonts w:hint="eastAsia"/>
+        </w:rPr>
+      </w:pPr>
+    </w:p>
+    <w:p>
+      <w:pPr>
+        <w:rPr>
+          <w:rFonts w:hint="eastAsia"/>
+        </w:rPr>
+      </w:pPr>
+      <w:r>
+        <w:rPr>
+          <w:rFonts w:hint="eastAsia"/>
+        </w:rPr>
+        <w:t>其次，我们的方法涉及到缩小业务流程编排与其基础编排系统之间的差距。在这方面，Decker et al。 [27]提出了扩展BPEL Web服务组合标准[28]，以缩小编排和编排之间的差距。 BPEL4Chor扩展的目标是通过集成现有的BPEL服务编排来编排流程编排。 BPEL4Chor是一种自下而上的方法，它基于SOAP和WSDL等Web服务标准[29]。与此相反，我们采用自顶向下的方法来获得REST式交互。另一种方法建立了BPMN和REST之间的关系[9]。作者建议，业务流程的一部分本身可以作为REST资源发布。虽然这种方法侧重于参与REST式交互的参与者的内部行为，但我们专注于全局角度，它允许推理在实现级别允许的交互。此外，这项工作的附加价值在于提供了一种半自动的方法来从原始业务流程编排中派生RESTful编排。</w:t>
+      </w:r>
+    </w:p>
+    <w:p>
+      <w:pPr>
+        <w:rPr>
+          <w:rFonts w:hint="eastAsia"/>
+        </w:rPr>
+      </w:pPr>
+    </w:p>
+    <w:p>
+      <w:pPr>
+        <w:rPr>
+          <w:rFonts w:hint="eastAsia"/>
+        </w:rPr>
+      </w:pPr>
+      <w:r>
+        <w:rPr>
+          <w:rFonts w:hint="eastAsia"/>
+        </w:rPr>
+        <w:t>第三，我们的方法是业务流程到执行转换的更广泛环境的一部分。在[30]中，Mendling等人展示了如何从编排的每个参与者的全局WS-CDL [31]模型中导出BPEL流程定义。而且，对于某些块来说，这个推导是完全自动化的，对于那些其上下文起重要作用的块来说，这个推导是半自动化的。同样，欧阳等人。在[32]中提出了一组将BPMN模型转换为BPEL的技术。自动翻译不会对源BPMN模型施加结构限制，目标模型是可读的BPEL代码。从其他基于图形的流程建模语言转换到BPEL也存在[33,34]。与之前的工作方向一致，Weber等人在[35]中提出了一种新方法，该方法利用新型区块链技术来实现业务流程协作。区块链提供了一个全球计算基础架构，可以运行被称为智能合约的程序[36]。在[35]中，智能合约是从流程规范中派生出来的，并被部署到块链中以执行流程协作。但是，这些方法都没有使用自然语言处理来导出执行工件。因此，本文以这种方式提供了独特的贡献。</w:t>
+      </w:r>
+    </w:p>
+    <w:p>
+      <w:pPr>
+        <w:rPr>
+          <w:rFonts w:hint="eastAsia"/>
+        </w:rPr>
+      </w:pPr>
+    </w:p>
+    <w:p>
+      <w:pPr>
+        <w:pStyle w:val="2"/>
+        <w:rPr>
+          <w:rFonts w:hint="default"/>
+        </w:rPr>
+      </w:pPr>
+      <w:r>
+        <w:rPr>
+          <w:rFonts w:hint="default"/>
+        </w:rPr>
+        <w:t>6 结论,不足与未来工作</w:t>
+      </w:r>
+    </w:p>
+    <w:p>
+      <w:pPr>
+        <w:rPr>
+          <w:rFonts w:hint="eastAsia"/>
+        </w:rPr>
+      </w:pPr>
+      <w:r>
+        <w:rPr>
+          <w:rFonts w:hint="eastAsia"/>
+        </w:rPr>
+        <w:t>本文定义了一种从BPMN编排图中派生RESTful编排的半自动方法。 所提出的方法基于自然语言分析技术来为交互派生最合适的REST动词并为派生的REST动词生成REST URI。 考虑到编排特定的标签风格。 我们的方法通过开发REST Annotator工具并将其应用于来自不同领域的编排图来评估。 该工具的输出由REST专家评估。 89.35％的测试用例中动词识别正确，93.65％的用例中URI正确。 这项工作为业务流程编排与其实施之间的研究差距迈出了一步。</w:t>
+      </w:r>
+    </w:p>
+    <w:p>
+      <w:pPr>
+        <w:rPr>
+          <w:rFonts w:hint="eastAsia"/>
+        </w:rPr>
+      </w:pPr>
+    </w:p>
+    <w:p>
+      <w:pPr>
+        <w:rPr>
+          <w:rFonts w:hint="eastAsia"/>
+        </w:rPr>
+      </w:pPr>
+      <w:r>
+        <w:rPr>
+          <w:rFonts w:hint="eastAsia"/>
+        </w:rPr>
+        <w:t>我们的方法也存在局限性，这些局限性基于自然语言的不精确性和所使用的语言处理工具的能力。 这种不精确性是几个错误识别的REST动词和REST URI的重要原因，REST专家必须纠正这些错误和REST URI。 特定的限制与标签样式有关。 如果使用太多名词，很难确定预期的行为和业务对象。 例如，标签application letter submission将产生PUT letter/applied，而不是更优选的PUT applicationLetter /提交。</w:t>
+      </w:r>
+    </w:p>
+    <w:p>
+      <w:pPr>
+        <w:rPr>
+          <w:rFonts w:hint="eastAsia"/>
+        </w:rPr>
+      </w:pPr>
+    </w:p>
+    <w:p>
+      <w:pPr>
+        <w:rPr>
+          <w:rFonts w:hint="eastAsia"/>
+        </w:rPr>
+      </w:pPr>
+      <w:r>
+        <w:rPr>
+          <w:rFonts w:hint="eastAsia"/>
+        </w:rPr>
+        <w:t>在未来的工作中，我们计划通过利用词义消歧技术和编排图的行为方面来解决这些限制。词义消歧利用外部知识库，如WordNet [12]或BabelNet [37]连同语境信息或言语行为[38,39]，以识别单词的正确解释。它的有用性已经在[40]中对过程模型进行了研究。行为方面与编排任务的顺序有关[41]。事实上，只有特定的序列和消息组合才有意义，可用于描述限制潜在解释数量的约束[42]。例如，如果已确定POST和GET请求，并且相应的编排任务处于交互的开始阶段，那么它更可能是POST请求。通过这种方式，我们旨在提高所提出方法的准确性。此外，这种方法不考虑消息及其标签。包含它们可能会导致URI生成准确性的增加，因为这些消息描述了传递给接收者的业务对象。</w:t>
+      </w:r>
+    </w:p>
+    <w:p>
+      <w:pPr>
+        <w:rPr>
+          <w:rFonts w:hint="eastAsia"/>
+        </w:rPr>
+      </w:pPr>
+    </w:p>
+    <w:p>
+      <w:pPr>
+        <w:rPr>
+          <w:rFonts w:hint="eastAsia"/>
+        </w:rPr>
+      </w:pPr>
+    </w:p>
+    <w:p>
+      <w:pPr>
+        <w:pStyle w:val="2"/>
+        <w:rPr>
+          <w:rFonts w:hint="default"/>
+        </w:rPr>
+      </w:pPr>
+      <w:r>
+        <w:rPr>
+          <w:rFonts w:hint="default"/>
+        </w:rPr>
+        <w:t>引用</w:t>
+      </w:r>
+    </w:p>
+    <w:p>
+      <w:pPr>
+        <w:rPr>
+          <w:rFonts w:hint="default"/>
+        </w:rPr>
+      </w:pPr>
+      <w:r>
+        <w:rPr>
+          <w:rFonts w:hint="default"/>
+        </w:rPr>
+        <w:t>1.OMG: Business Process Model and Notation (BPMN), Version 2.0. http://www.omg.org/spec/BPMN/2.0/ (2011)</w:t>
+      </w:r>
+    </w:p>
+    <w:p>
+      <w:pPr>
+        <w:rPr>
+          <w:rFonts w:hint="default"/>
+        </w:rPr>
+      </w:pPr>
+      <w:r>
+        <w:rPr>
+          <w:rFonts w:hint="default"/>
+        </w:rPr>
+        <w:t>2.Fielding, R.T.: Architectural styles and the design of network-based software architectures. Ph.D. thesis (2000)</w:t>
+      </w:r>
+    </w:p>
+    <w:p>
+      <w:pPr>
+        <w:rPr>
+          <w:rFonts w:hint="default"/>
+        </w:rPr>
+      </w:pPr>
+      <w:r>
+        <w:rPr>
+          <w:rFonts w:hint="default"/>
+        </w:rPr>
+        <w:t>Google Scholar</w:t>
+      </w:r>
+    </w:p>
+    <w:p>
+      <w:pPr>
+        <w:rPr>
+          <w:rFonts w:hint="default"/>
+        </w:rPr>
+      </w:pPr>
+      <w:r>
+        <w:rPr>
+          <w:rFonts w:hint="default"/>
+        </w:rPr>
+        <w:t>3.Massé, M.: REST API Design Rulebook. O’Reilly Media Inc., Newton (2012)</w:t>
+      </w:r>
+    </w:p>
+    <w:p>
+      <w:pPr>
+        <w:rPr>
+          <w:rFonts w:hint="default"/>
+        </w:rPr>
+      </w:pPr>
+      <w:r>
+        <w:rPr>
+          <w:rFonts w:hint="default"/>
+        </w:rPr>
+        <w:t>Google Scholar</w:t>
+      </w:r>
+    </w:p>
+    <w:p>
+      <w:pPr>
+        <w:rPr>
+          <w:rFonts w:hint="default"/>
+        </w:rPr>
+      </w:pPr>
+      <w:r>
+        <w:rPr>
+          <w:rFonts w:hint="default"/>
+        </w:rPr>
+        <w:t>4.Nikaj, A., Pittke, F., Weske, M., Mendling, J.: Semi-automatic derivation of RESTful interactions from choreography diagrams. In: Schmidt, R., Guédria, W., Bider, I., Guerreiro, S. (eds) Enterprise, Business-Process and Information Systems Modeling: Proceedings of the 17th International Conference, BPMDS 2016, 21st International Conference, EMMSAD 2016, Held at CAiSE 2016, Ljubljana, Slovenia, June 13–14, pp. 141–156. Springer, Cham (2016).  https://doi.org/10.1007/978-3-319-39429-9_10</w:t>
+      </w:r>
+    </w:p>
+    <w:p>
+      <w:pPr>
+        <w:rPr>
+          <w:rFonts w:hint="default"/>
+        </w:rPr>
+      </w:pPr>
+      <w:r>
+        <w:rPr>
+          <w:rFonts w:hint="default"/>
+        </w:rPr>
+        <w:t>5.Nikaj, A., Mandal, S., Pautasso, C., Weske, M.: From choreography diagrams to RESTful interactions. In: Norta, A., Gaaloul, W., Gangadharan, G.R., Dam, H.K. (eds) Service-Oriented Computing – ICSOC 2015 Workshops: WESOA, RMSOC, ISC, DISCO, WESE, BSCI, FORMOVES, Goa, India, Nov. 16-19, 2015, Revised Selected Papers, pp. 3–14. Springer, Berlin, Heidelberg (2016).  https://doi.org/10.1007/978-3-662-50539-7_1</w:t>
+      </w:r>
+    </w:p>
+    <w:p>
+      <w:pPr>
+        <w:rPr>
+          <w:rFonts w:hint="default"/>
+        </w:rPr>
+      </w:pPr>
+      <w:r>
+        <w:rPr>
+          <w:rFonts w:hint="default"/>
+        </w:rPr>
+        <w:t>6.Nikaj, A., Batoulis, K., Weske, M.: Rest-enabled decision making in business process choreographies. In: International Conference on Service-Oriented Computing, pp. 547–554. Springer (2016)</w:t>
+      </w:r>
+    </w:p>
+    <w:p>
+      <w:pPr>
+        <w:rPr>
+          <w:rFonts w:hint="default"/>
+        </w:rPr>
+      </w:pPr>
+      <w:r>
+        <w:rPr>
+          <w:rFonts w:hint="default"/>
+        </w:rPr>
+        <w:t>Google Scholar</w:t>
+      </w:r>
+    </w:p>
+    <w:p>
+      <w:pPr>
+        <w:rPr>
+          <w:rFonts w:hint="default"/>
+        </w:rPr>
+      </w:pPr>
+      <w:r>
+        <w:rPr>
+          <w:rFonts w:hint="default"/>
+        </w:rPr>
+        <w:t>7.Nikaj, A., Weske, M.: Formal Specification of RESTful Choreography Properties. In: 16th International Conference on Web Engineering, ICWE 2016, Lugano, Switzerland, June 6–9, 2016. Springer (2016)</w:t>
+      </w:r>
+    </w:p>
+    <w:p>
+      <w:pPr>
+        <w:rPr>
+          <w:rFonts w:hint="default"/>
+        </w:rPr>
+      </w:pPr>
+      <w:r>
+        <w:rPr>
+          <w:rFonts w:hint="default"/>
+        </w:rPr>
+        <w:t>Google Scholar</w:t>
+      </w:r>
+    </w:p>
+    <w:p>
+      <w:pPr>
+        <w:rPr>
+          <w:rFonts w:hint="default"/>
+        </w:rPr>
+      </w:pPr>
+      <w:r>
+        <w:rPr>
+          <w:rFonts w:hint="default"/>
+        </w:rPr>
+        <w:t>8.Pautasso, C., Wilde, E.: Push-enabling RESTful business processes. In: Kappel, G., Maamar, Z., Motahari-Nezhad, H.R. (eds.) Service-Oriented Computing: Proceedings of the 9th International Conference, ICSOC 2011, Paphos, Cyprus, Dec. 5-8, pp. 32–46. Springer, Berlin, Heidelberg (2011).  https://doi.org/10.1007/978-3-642-25535-9_3</w:t>
+      </w:r>
+    </w:p>
+    <w:p>
+      <w:pPr>
+        <w:rPr>
+          <w:rFonts w:hint="default"/>
+        </w:rPr>
+      </w:pPr>
+      <w:r>
+        <w:rPr>
+          <w:rFonts w:hint="default"/>
+        </w:rPr>
+        <w:t>9.Pautasso, C.: BPMN for REST. In: Proceedings of the 3rd International Business Process Modeling Notation Workshop (BPMN 2011), pp. 74–87 (2011)</w:t>
+      </w:r>
+    </w:p>
+    <w:p>
+      <w:pPr>
+        <w:rPr>
+          <w:rFonts w:hint="default"/>
+        </w:rPr>
+      </w:pPr>
+      <w:r>
+        <w:rPr>
+          <w:rFonts w:hint="default"/>
+        </w:rPr>
+        <w:t>Google Scholar</w:t>
+      </w:r>
+    </w:p>
+    <w:p>
+      <w:pPr>
+        <w:rPr>
+          <w:rFonts w:hint="default"/>
+        </w:rPr>
+      </w:pPr>
+      <w:r>
+        <w:rPr>
+          <w:rFonts w:hint="default"/>
+        </w:rPr>
+        <w:t>10.Mendling, J., Reijers, H.A., Recker, J.: Activity labeling in process modeling: empirical insights and recommendations. Inf. Syst. 35(4), 467–482 (2010)</w:t>
+      </w:r>
+    </w:p>
+    <w:p>
+      <w:pPr>
+        <w:rPr>
+          <w:rFonts w:hint="default"/>
+        </w:rPr>
+      </w:pPr>
+      <w:r>
+        <w:rPr>
+          <w:rFonts w:hint="default"/>
+        </w:rPr>
+        <w:t>CrossRefGoogle Scholar</w:t>
+      </w:r>
+    </w:p>
+    <w:p>
+      <w:pPr>
+        <w:rPr>
+          <w:rFonts w:hint="default"/>
+        </w:rPr>
+      </w:pPr>
+      <w:r>
+        <w:rPr>
+          <w:rFonts w:hint="default"/>
+        </w:rPr>
+        <w:t>11.Leopold, H., Eid-Sabbagh, R., Mendling, J., Azevedo, L.G., Baião, F.A.: Detection of naming convention violations in process models for different languages. Decis. Support Syst. 56, 310–325 (2013)</w:t>
+      </w:r>
+    </w:p>
+    <w:p>
+      <w:pPr>
+        <w:rPr>
+          <w:rFonts w:hint="default"/>
+        </w:rPr>
+      </w:pPr>
+      <w:r>
+        <w:rPr>
+          <w:rFonts w:hint="default"/>
+        </w:rPr>
+        <w:t>CrossRefGoogle Scholar</w:t>
+      </w:r>
+    </w:p>
+    <w:p>
+      <w:pPr>
+        <w:rPr>
+          <w:rFonts w:hint="default"/>
+        </w:rPr>
+      </w:pPr>
+      <w:r>
+        <w:rPr>
+          <w:rFonts w:hint="default"/>
+        </w:rPr>
+        <w:t>12.Miller, G.A.: WordNet: a lexical database for english. Commun. ACM 38(11), 39–41 (1995)</w:t>
+      </w:r>
+    </w:p>
+    <w:p>
+      <w:pPr>
+        <w:rPr>
+          <w:rFonts w:hint="default"/>
+        </w:rPr>
+      </w:pPr>
+      <w:r>
+        <w:rPr>
+          <w:rFonts w:hint="default"/>
+        </w:rPr>
+        <w:t>CrossRefGoogle Scholar</w:t>
+      </w:r>
+    </w:p>
+    <w:p>
+      <w:pPr>
+        <w:rPr>
+          <w:rFonts w:hint="default"/>
+        </w:rPr>
+      </w:pPr>
+      <w:r>
+        <w:rPr>
+          <w:rFonts w:hint="default"/>
+        </w:rPr>
+        <w:t>13.Wu, Z., Palmer, M.: Verbs semantics and lexical selection. In: Proceedings of the 32nd Annual Meeting on Association for Computational Linguistics, pp. 133–138 (1994)</w:t>
+      </w:r>
+    </w:p>
+    <w:p>
+      <w:pPr>
+        <w:rPr>
+          <w:rFonts w:hint="default"/>
+        </w:rPr>
+      </w:pPr>
+      <w:r>
+        <w:rPr>
+          <w:rFonts w:hint="default"/>
+        </w:rPr>
+        <w:t>Google Scholar</w:t>
+      </w:r>
+    </w:p>
+    <w:p>
+      <w:pPr>
+        <w:rPr>
+          <w:rFonts w:hint="default"/>
+        </w:rPr>
+      </w:pPr>
+      <w:r>
+        <w:rPr>
+          <w:rFonts w:hint="default"/>
+        </w:rPr>
+        <w:t>14.Resnik, P.: Using information content to evaluate semantic similarity in a taxonomy. In: Proceedings of the 14th International Joint Conference on Artificial Intelligence, pp. 448–453 (1995)</w:t>
+      </w:r>
+    </w:p>
+    <w:p>
+      <w:pPr>
+        <w:rPr>
+          <w:rFonts w:hint="default"/>
+        </w:rPr>
+      </w:pPr>
+      <w:r>
+        <w:rPr>
+          <w:rFonts w:hint="default"/>
+        </w:rPr>
+        <w:t>Google Scholar</w:t>
+      </w:r>
+    </w:p>
+    <w:p>
+      <w:pPr>
+        <w:rPr>
+          <w:rFonts w:hint="default"/>
+        </w:rPr>
+      </w:pPr>
+      <w:r>
+        <w:rPr>
+          <w:rFonts w:hint="default"/>
+        </w:rPr>
+        <w:t>15.Lin, D.: An information-theoretic definition of similarity. ICML 98, 296–304 (1998)</w:t>
+      </w:r>
+    </w:p>
+    <w:p>
+      <w:pPr>
+        <w:rPr>
+          <w:rFonts w:hint="default"/>
+        </w:rPr>
+      </w:pPr>
+      <w:r>
+        <w:rPr>
+          <w:rFonts w:hint="default"/>
+        </w:rPr>
+        <w:t>Google Scholar</w:t>
+      </w:r>
+    </w:p>
+    <w:p>
+      <w:pPr>
+        <w:rPr>
+          <w:rFonts w:hint="default"/>
+        </w:rPr>
+      </w:pPr>
+      <w:r>
+        <w:rPr>
+          <w:rFonts w:hint="default"/>
+        </w:rPr>
+        <w:t>16.Kolb, P.: Disco: a multilingual database of distributionally similar words. In: Proceedings of KONVENS-2008, Berlin (2008)</w:t>
+      </w:r>
+    </w:p>
+    <w:p>
+      <w:pPr>
+        <w:rPr>
+          <w:rFonts w:hint="default"/>
+        </w:rPr>
+      </w:pPr>
+      <w:r>
+        <w:rPr>
+          <w:rFonts w:hint="default"/>
+        </w:rPr>
+        <w:t>Google Scholar</w:t>
+      </w:r>
+    </w:p>
+    <w:p>
+      <w:pPr>
+        <w:rPr>
+          <w:rFonts w:hint="default"/>
+        </w:rPr>
+      </w:pPr>
+      <w:r>
+        <w:rPr>
+          <w:rFonts w:hint="default"/>
+        </w:rPr>
+        <w:t>17.Kolb, P.: Experiments on the difference between semantic similarity and relatedness. In: Proceedings of the 17th Nordic Conference on Computer Linguistics (2009)</w:t>
+      </w:r>
+    </w:p>
+    <w:p>
+      <w:pPr>
+        <w:rPr>
+          <w:rFonts w:hint="default"/>
+        </w:rPr>
+      </w:pPr>
+      <w:r>
+        <w:rPr>
+          <w:rFonts w:hint="default"/>
+        </w:rPr>
+        <w:t>Google Scholar</w:t>
+      </w:r>
+    </w:p>
+    <w:p>
+      <w:pPr>
+        <w:rPr>
+          <w:rFonts w:hint="default"/>
+        </w:rPr>
+      </w:pPr>
+      <w:r>
+        <w:rPr>
+          <w:rFonts w:hint="default"/>
+        </w:rPr>
+        <w:t>18.Reiter, E., Dale, R.: Building applied natural language generation systems. Nat. Lang. Eng. 3(1), 57–87 (1997)</w:t>
+      </w:r>
+    </w:p>
+    <w:p>
+      <w:pPr>
+        <w:rPr>
+          <w:rFonts w:hint="default"/>
+        </w:rPr>
+      </w:pPr>
+      <w:r>
+        <w:rPr>
+          <w:rFonts w:hint="default"/>
+        </w:rPr>
+        <w:t>CrossRefGoogle Scholar</w:t>
+      </w:r>
+    </w:p>
+    <w:p>
+      <w:pPr>
+        <w:rPr>
+          <w:rFonts w:hint="default"/>
+        </w:rPr>
+      </w:pPr>
+      <w:r>
+        <w:rPr>
+          <w:rFonts w:hint="default"/>
+        </w:rPr>
+        <w:t>19.Denger, C., Berry, D.M., Kamsties, E.: Higher quality requirements specifications through natural language patterns. In: IEEE International Conference on Software—Science, Technology and Engineering, pp. 80–90 (2003)</w:t>
+      </w:r>
+    </w:p>
+    <w:p>
+      <w:pPr>
+        <w:rPr>
+          <w:rFonts w:hint="default"/>
+        </w:rPr>
+      </w:pPr>
+      <w:r>
+        <w:rPr>
+          <w:rFonts w:hint="default"/>
+        </w:rPr>
+        <w:t>Google Scholar</w:t>
+      </w:r>
+    </w:p>
+    <w:p>
+      <w:pPr>
+        <w:rPr>
+          <w:rFonts w:hint="default"/>
+        </w:rPr>
+      </w:pPr>
+      <w:r>
+        <w:rPr>
+          <w:rFonts w:hint="default"/>
+        </w:rPr>
+        <w:t>20.Leopold, H., Mendling, J., Polyvyanyy, A.: Generating natural language texts from business process models. In: Proceedings of the 24th International Conference on Advanced Information Systems Engineering, pp. 64–79 (2012)</w:t>
+      </w:r>
+    </w:p>
+    <w:p>
+      <w:pPr>
+        <w:rPr>
+          <w:rFonts w:hint="default"/>
+        </w:rPr>
+      </w:pPr>
+      <w:r>
+        <w:rPr>
+          <w:rFonts w:hint="default"/>
+        </w:rPr>
+        <w:t>Google Scholar</w:t>
+      </w:r>
+    </w:p>
+    <w:p>
+      <w:pPr>
+        <w:rPr>
+          <w:rFonts w:hint="default"/>
+        </w:rPr>
+      </w:pPr>
+      <w:r>
+        <w:rPr>
+          <w:rFonts w:hint="default"/>
+        </w:rPr>
+        <w:t>21.Leopold, H., Mendling, J., Polyvyanyy, A.: Supporting process model validation through natural language generation. IEEE Trans. Softw. Eng. 40(8), 818–840 (2014)</w:t>
+      </w:r>
+    </w:p>
+    <w:p>
+      <w:pPr>
+        <w:rPr>
+          <w:rFonts w:hint="default"/>
+        </w:rPr>
+      </w:pPr>
+      <w:r>
+        <w:rPr>
+          <w:rFonts w:hint="default"/>
+        </w:rPr>
+        <w:t>CrossRefGoogle Scholar</w:t>
+      </w:r>
+    </w:p>
+    <w:p>
+      <w:pPr>
+        <w:rPr>
+          <w:rFonts w:hint="default"/>
+        </w:rPr>
+      </w:pPr>
+      <w:r>
+        <w:rPr>
+          <w:rFonts w:hint="default"/>
+        </w:rPr>
+        <w:t>22.Knöpfel, A., Gröne, B., Tabeling, P.: Fundamental modeling concepts. Effective Communication of IT Systems, Wiley, England (2005)</w:t>
+      </w:r>
+    </w:p>
+    <w:p>
+      <w:pPr>
+        <w:rPr>
+          <w:rFonts w:hint="default"/>
+        </w:rPr>
+      </w:pPr>
+      <w:r>
+        <w:rPr>
+          <w:rFonts w:hint="default"/>
+        </w:rPr>
+        <w:t>Google Scholar</w:t>
+      </w:r>
+    </w:p>
+    <w:p>
+      <w:pPr>
+        <w:rPr>
+          <w:rFonts w:hint="default"/>
+        </w:rPr>
+      </w:pPr>
+      <w:r>
+        <w:rPr>
+          <w:rFonts w:hint="default"/>
+        </w:rPr>
+        <w:t>23.Palma, F., Gonzalez-Huerta, J., Moha, N., Guéhéneuc, Y.G., Tremblay, G.: Are restful apis well-designed? Detection of their linguistic (anti)patterns. In: Service-Oriented Computing. Lecture Notes in Computer Science. Springer (2015)</w:t>
+      </w:r>
+    </w:p>
+    <w:p>
+      <w:pPr>
+        <w:rPr>
+          <w:rFonts w:hint="default"/>
+        </w:rPr>
+      </w:pPr>
+      <w:r>
+        <w:rPr>
+          <w:rFonts w:hint="default"/>
+        </w:rPr>
+        <w:t>Google Scholar</w:t>
+      </w:r>
+    </w:p>
+    <w:p>
+      <w:pPr>
+        <w:rPr>
+          <w:rFonts w:hint="default"/>
+        </w:rPr>
+      </w:pPr>
+      <w:r>
+        <w:rPr>
+          <w:rFonts w:hint="default"/>
+        </w:rPr>
+        <w:t>24.Valverde, F., Pastor, O.: Dealing with rest services in model-driven web engineering methods. V Jornadas Científico-Técnicas en Servicios Web y SOA, JSWEB (2009)</w:t>
+      </w:r>
+    </w:p>
+    <w:p>
+      <w:pPr>
+        <w:rPr>
+          <w:rFonts w:hint="default"/>
+        </w:rPr>
+      </w:pPr>
+      <w:r>
+        <w:rPr>
+          <w:rFonts w:hint="default"/>
+        </w:rPr>
+        <w:t>Google Scholar</w:t>
+      </w:r>
+    </w:p>
+    <w:p>
+      <w:pPr>
+        <w:rPr>
+          <w:rFonts w:hint="default"/>
+        </w:rPr>
+      </w:pPr>
+      <w:r>
+        <w:rPr>
+          <w:rFonts w:hint="default"/>
+        </w:rPr>
+        <w:t>25.Schreier, S.: Modeling restful applications. In: Proceedings of the Second International Workshop on Restful Design, pp. 15–21. ACM (2011)</w:t>
+      </w:r>
+    </w:p>
+    <w:p>
+      <w:pPr>
+        <w:rPr>
+          <w:rFonts w:hint="default"/>
+        </w:rPr>
+      </w:pPr>
+      <w:r>
+        <w:rPr>
+          <w:rFonts w:hint="default"/>
+        </w:rPr>
+        <w:t>Google Scholar</w:t>
+      </w:r>
+    </w:p>
+    <w:p>
+      <w:pPr>
+        <w:rPr>
+          <w:rFonts w:hint="default"/>
+        </w:rPr>
+      </w:pPr>
+      <w:r>
+        <w:rPr>
+          <w:rFonts w:hint="default"/>
+        </w:rPr>
+        <w:t>26.Laitkorpi, M., Selonen, P.: Towards a model-driven process for designing restful web services. In: IEEE International Conference on Web Services, pp. 173–180. IEEE (2009)</w:t>
+      </w:r>
+    </w:p>
+    <w:p>
+      <w:pPr>
+        <w:rPr>
+          <w:rFonts w:hint="default"/>
+        </w:rPr>
+      </w:pPr>
+      <w:r>
+        <w:rPr>
+          <w:rFonts w:hint="default"/>
+        </w:rPr>
+        <w:t>Google Scholar</w:t>
+      </w:r>
+    </w:p>
+    <w:p>
+      <w:pPr>
+        <w:rPr>
+          <w:rFonts w:hint="default"/>
+        </w:rPr>
+      </w:pPr>
+      <w:r>
+        <w:rPr>
+          <w:rFonts w:hint="default"/>
+        </w:rPr>
+        <w:t>27.Decker, G., Kopp, O., Leymann, F., Weske, M.: Bpel4chor: extending bpel for modeling choreographies. IEEE Int. Conf. Web Serv. 2007, 296–303 (2007)</w:t>
+      </w:r>
+    </w:p>
+    <w:p>
+      <w:pPr>
+        <w:rPr>
+          <w:rFonts w:hint="default"/>
+        </w:rPr>
+      </w:pPr>
+      <w:r>
+        <w:rPr>
+          <w:rFonts w:hint="default"/>
+        </w:rPr>
+        <w:t>Google Scholar</w:t>
+      </w:r>
+    </w:p>
+    <w:p>
+      <w:pPr>
+        <w:rPr>
+          <w:rFonts w:hint="default"/>
+        </w:rPr>
+      </w:pPr>
+      <w:r>
+        <w:rPr>
+          <w:rFonts w:hint="default"/>
+        </w:rPr>
+        <w:t>28.Jordan, D., Evdemon, J., Alves, A., Arkin, A., Askary, S., Barreto, C., Bloch, B., Curbera, F., Ford, M., Goland, Y., et al.: Web services business process execution language version 2.0. OASIS Stand. 11, 1–10 (2007)</w:t>
+      </w:r>
+    </w:p>
+    <w:p>
+      <w:pPr>
+        <w:rPr>
+          <w:rFonts w:hint="default"/>
+        </w:rPr>
+      </w:pPr>
+      <w:r>
+        <w:rPr>
+          <w:rFonts w:hint="default"/>
+        </w:rPr>
+        <w:t>Google Scholar</w:t>
+      </w:r>
+    </w:p>
+    <w:p>
+      <w:pPr>
+        <w:rPr>
+          <w:rFonts w:hint="default"/>
+        </w:rPr>
+      </w:pPr>
+      <w:r>
+        <w:rPr>
+          <w:rFonts w:hint="default"/>
+        </w:rPr>
+        <w:t>29.Alonso, G., Casati, F., Kuno, H., Machiraju, V.: Web Services. Springer, Berlin (2004)</w:t>
+      </w:r>
+    </w:p>
+    <w:p>
+      <w:pPr>
+        <w:rPr>
+          <w:rFonts w:hint="default"/>
+        </w:rPr>
+      </w:pPr>
+      <w:r>
+        <w:rPr>
+          <w:rFonts w:hint="default"/>
+        </w:rPr>
+        <w:t>CrossRefMATHGoogle Scholar</w:t>
+      </w:r>
+    </w:p>
+    <w:p>
+      <w:pPr>
+        <w:rPr>
+          <w:rFonts w:hint="default"/>
+        </w:rPr>
+      </w:pPr>
+      <w:r>
+        <w:rPr>
+          <w:rFonts w:hint="default"/>
+        </w:rPr>
+        <w:t>30.Mendling, J., Hafner, M.: From WS-CDL choreography to BPEL process orchestration. J. Enterp. Inf. Manag. (JEIM) 21, 506–515 (2008)</w:t>
+      </w:r>
+    </w:p>
+    <w:p>
+      <w:pPr>
+        <w:rPr>
+          <w:rFonts w:hint="default"/>
+        </w:rPr>
+      </w:pPr>
+      <w:r>
+        <w:rPr>
+          <w:rFonts w:hint="default"/>
+        </w:rPr>
+        <w:t>Google Scholar</w:t>
+      </w:r>
+    </w:p>
+    <w:p>
+      <w:pPr>
+        <w:rPr>
+          <w:rFonts w:hint="default"/>
+        </w:rPr>
+      </w:pPr>
+      <w:r>
+        <w:rPr>
+          <w:rFonts w:hint="default"/>
+        </w:rPr>
+        <w:t>31.Kavantzas, N.: Web services choreography description language (ws-cdf) version 1.0. http://www.w3.org/TR/ws-cdl-10/ (2004)</w:t>
+      </w:r>
+    </w:p>
+    <w:p>
+      <w:pPr>
+        <w:rPr>
+          <w:rFonts w:hint="default"/>
+        </w:rPr>
+      </w:pPr>
+      <w:r>
+        <w:rPr>
+          <w:rFonts w:hint="default"/>
+        </w:rPr>
+        <w:t>32.Ouyang, C., Dumas, M., Van Der Aalst, W.M.P., Ter Hofstede, A.H.M., Mendling, J.: From business process models to process-oriented software systems. ACM Trans. Softw. Eng. Methodol. 19(1), 2–37 (2009)</w:t>
+      </w:r>
+    </w:p>
+    <w:p>
+      <w:pPr>
+        <w:rPr>
+          <w:rFonts w:hint="default"/>
+        </w:rPr>
+      </w:pPr>
+      <w:r>
+        <w:rPr>
+          <w:rFonts w:hint="default"/>
+        </w:rPr>
+        <w:t>CrossRefGoogle Scholar</w:t>
+      </w:r>
+    </w:p>
+    <w:p>
+      <w:pPr>
+        <w:rPr>
+          <w:rFonts w:hint="default"/>
+        </w:rPr>
+      </w:pPr>
+      <w:r>
+        <w:rPr>
+          <w:rFonts w:hint="default"/>
+        </w:rPr>
+        <w:t>33.Ziemann, J., Mendling, J.: EPC-based modelling of BPEL processes: a pragmatic transformation approach. In: International Conference on Modern Information Technology in the Innovation Processes of the Industrial Enterprises, Genova, Italy (2005)</w:t>
+      </w:r>
+    </w:p>
+    <w:p>
+      <w:pPr>
+        <w:rPr>
+          <w:rFonts w:hint="default"/>
+        </w:rPr>
+      </w:pPr>
+      <w:r>
+        <w:rPr>
+          <w:rFonts w:hint="default"/>
+        </w:rPr>
+        <w:t>Google Scholar</w:t>
+      </w:r>
+    </w:p>
+    <w:p>
+      <w:pPr>
+        <w:rPr>
+          <w:rFonts w:hint="default"/>
+        </w:rPr>
+      </w:pPr>
+      <w:r>
+        <w:rPr>
+          <w:rFonts w:hint="default"/>
+        </w:rPr>
+        <w:t>34.Mendling, J., Lassen, K.B., Zdun, U.: On the transformation of control flow between block-oriented and graph-oriented process modelling languages. IJBPIM 3(2), 96–108 (2008)</w:t>
+      </w:r>
+    </w:p>
+    <w:p>
+      <w:pPr>
+        <w:rPr>
+          <w:rFonts w:hint="default"/>
+        </w:rPr>
+      </w:pPr>
+      <w:r>
+        <w:rPr>
+          <w:rFonts w:hint="default"/>
+        </w:rPr>
+        <w:t>CrossRefGoogle Scholar</w:t>
+      </w:r>
+    </w:p>
+    <w:p>
+      <w:pPr>
+        <w:rPr>
+          <w:rFonts w:hint="default"/>
+        </w:rPr>
+      </w:pPr>
+      <w:r>
+        <w:rPr>
+          <w:rFonts w:hint="default"/>
+        </w:rPr>
+        <w:t>35.Weber, I., Xu, X., Riveret, R., Governatori, G., Ponomarev, A., Mendling, J.: Untrusted business process monitoring and execution using blockchain. In: La Rosa, M., Loos, P., Pastor, O. (eds.) Business Process Management: Proceedings of the 14th International Conference, BPM 2016, Rio de Janeiro, Brazil, Sept. 18–22, pp. 329–347. Springer, Cham (2016).  https://doi.org/10.1007/978-3-319-45348-4_19</w:t>
+      </w:r>
+    </w:p>
+    <w:p>
+      <w:pPr>
+        <w:rPr>
+          <w:rFonts w:hint="default"/>
+        </w:rPr>
+      </w:pPr>
+      <w:r>
+        <w:rPr>
+          <w:rFonts w:hint="default"/>
+        </w:rPr>
+        <w:t>36.Omohundro, S.: Cryptocurrencies, smart contracts, and artificial intelligence. AI Matters 1(2), 19–21 (2014)</w:t>
+      </w:r>
+    </w:p>
+    <w:p>
+      <w:pPr>
+        <w:rPr>
+          <w:rFonts w:hint="default"/>
+        </w:rPr>
+      </w:pPr>
+      <w:r>
+        <w:rPr>
+          <w:rFonts w:hint="default"/>
+        </w:rPr>
+        <w:t>MathSciNetCrossRefGoogle Scholar</w:t>
+      </w:r>
+    </w:p>
+    <w:p>
+      <w:pPr>
+        <w:rPr>
+          <w:rFonts w:hint="default"/>
+        </w:rPr>
+      </w:pPr>
+      <w:r>
+        <w:rPr>
+          <w:rFonts w:hint="default"/>
+        </w:rPr>
+        <w:t>37.Navigli, R., Ponzetto, S.P.: Babelnet: the automatic construction, evaluation and application of a wide-coverage multilingual semantic network. Artif. Intell. 193, 217–250 (2012)</w:t>
+      </w:r>
+    </w:p>
+    <w:p>
+      <w:pPr>
+        <w:rPr>
+          <w:rFonts w:hint="default"/>
+        </w:rPr>
+      </w:pPr>
+      <w:r>
+        <w:rPr>
+          <w:rFonts w:hint="default"/>
+        </w:rPr>
+        <w:t>Google Scholar</w:t>
+      </w:r>
+    </w:p>
+    <w:p>
+      <w:pPr>
+        <w:rPr>
+          <w:rFonts w:hint="default"/>
+        </w:rPr>
+      </w:pPr>
+      <w:r>
+        <w:rPr>
+          <w:rFonts w:hint="default"/>
+        </w:rPr>
+        <w:t>38.Medina-Mora, R., Winograd, T., Flores, R., Flores, F.: The action workflow approach to workflow management technology. In: Proceedings of the 1992 ACM conference on Computer-supported cooperative work, pp. 281–288. ACM (1992)</w:t>
+      </w:r>
+    </w:p>
+    <w:p>
+      <w:pPr>
+        <w:rPr>
+          <w:rFonts w:hint="default"/>
+        </w:rPr>
+      </w:pPr>
+      <w:r>
+        <w:rPr>
+          <w:rFonts w:hint="default"/>
+        </w:rPr>
+        <w:t>Google Scholar</w:t>
+      </w:r>
+    </w:p>
+    <w:p>
+      <w:pPr>
+        <w:rPr>
+          <w:rFonts w:hint="default"/>
+        </w:rPr>
+      </w:pPr>
+      <w:r>
+        <w:rPr>
+          <w:rFonts w:hint="default"/>
+        </w:rPr>
+        <w:t>39.Cohen, W.W., Carvalho, V.R., Mitchell, T.M.: Learning to classify email into "speech acts". EMNLP 4, 309–316 (2004)</w:t>
+      </w:r>
+    </w:p>
+    <w:p>
+      <w:pPr>
+        <w:rPr>
+          <w:rFonts w:hint="default"/>
+        </w:rPr>
+      </w:pPr>
+      <w:r>
+        <w:rPr>
+          <w:rFonts w:hint="default"/>
+        </w:rPr>
+        <w:t>Google Scholar</w:t>
+      </w:r>
+    </w:p>
+    <w:p>
+      <w:pPr>
+        <w:rPr>
+          <w:rFonts w:hint="default"/>
+        </w:rPr>
+      </w:pPr>
+      <w:r>
+        <w:rPr>
+          <w:rFonts w:hint="default"/>
+        </w:rPr>
+        <w:t>40.Pittke, F., Leopold, H., Mendling, J.: Automatic detection and resolution of lexical ambiguity in process models. IEEE Trans. Softw. Eng. 41(6), 526–544 (2015)</w:t>
+      </w:r>
+    </w:p>
+    <w:p>
+      <w:pPr>
+        <w:rPr>
+          <w:rFonts w:hint="default"/>
+        </w:rPr>
+      </w:pPr>
+      <w:r>
+        <w:rPr>
+          <w:rFonts w:hint="default"/>
+        </w:rPr>
+        <w:t>CrossRefGoogle Scholar</w:t>
+      </w:r>
+    </w:p>
+    <w:p>
+      <w:pPr>
+        <w:rPr>
+          <w:rFonts w:hint="default"/>
+        </w:rPr>
+      </w:pPr>
+      <w:r>
+        <w:rPr>
+          <w:rFonts w:hint="default"/>
+        </w:rPr>
+        <w:t>41.Weidlich, M., Mendling, J., Weske, M.: Efficient consistency measurement based on behavioral profiles of process models. IEEE Trans. Softw. Eng. 37(3), 410–429 (2011)</w:t>
+      </w:r>
+    </w:p>
+    <w:p>
+      <w:pPr>
+        <w:rPr>
+          <w:rFonts w:hint="default"/>
+        </w:rPr>
+      </w:pPr>
+      <w:r>
+        <w:rPr>
+          <w:rFonts w:hint="default"/>
+        </w:rPr>
+        <w:t>CrossRefGoogle Scholar</w:t>
+      </w:r>
+    </w:p>
+    <w:p>
+      <w:pPr>
+        <w:rPr>
+          <w:rFonts w:hint="default"/>
+        </w:rPr>
+      </w:pPr>
+      <w:r>
+        <w:rPr>
+          <w:rFonts w:hint="default"/>
+        </w:rPr>
+        <w:t>42.Leopold, H., Niepert, M., Weidlich, M., Mendling, J., Dijkman, R., Stuckenschmidt, H.: Probabilistic optimization of semantic process model matching. Bus. Process Manag. 7481, 319–334 (2012)</w:t>
+      </w:r>
+    </w:p>
+    <w:p>
+      <w:pPr>
+        <w:rPr>
+          <w:rFonts w:hint="default"/>
+        </w:rPr>
+      </w:pPr>
+      <w:r>
+        <w:rPr>
+          <w:rFonts w:hint="default"/>
+        </w:rPr>
+        <w:t>Google Scholar</w:t>
+      </w:r>
+    </w:p>
+    <w:p>
+      <w:pPr>
+        <w:rPr>
+          <w:rFonts w:hint="default"/>
         </w:rPr>
       </w:pPr>
       <w:bookmarkStart w:id="0" w:name="_GoBack"/>
       <w:bookmarkEnd w:id="0"/>
+    </w:p>
+    <w:p>
+      <w:pPr>
+        <w:rPr>
+          <w:rFonts w:hint="eastAsia"/>
+        </w:rPr>
+      </w:pPr>
     </w:p>
     <w:sectPr>
       <w:pgSz w:w="11906" w:h="16838"/>

</xml_diff>